<commit_message>
Especificacion de requisitos faltantes
</commit_message>
<xml_diff>
--- a/Desarrollo/SGATC/Analisis/Especificaciones de requisitos/SGATC-RU02.docx
+++ b/Desarrollo/SGATC/Analisis/Especificaciones de requisitos/SGATC-RU02.docx
@@ -1,95 +1,72 @@
 
 <file path=word/document.xml><?xml version="1.0" encoding="utf-8"?>
-<w:document xmlns:mc="http://schemas.openxmlformats.org/markup-compatibility/2006" xmlns:o="urn:schemas-microsoft-com:office:office" xmlns:r="http://schemas.openxmlformats.org/officeDocument/2006/relationships" xmlns:m="http://schemas.openxmlformats.org/officeDocument/2006/math" xmlns:v="urn:schemas-microsoft-com:vml" xmlns:wp="http://schemas.openxmlformats.org/drawingml/2006/wordprocessingDrawing" xmlns:w10="urn:schemas-microsoft-com:office:word" xmlns:w="http://schemas.openxmlformats.org/wordprocessingml/2006/main" xmlns:wne="http://schemas.microsoft.com/office/word/2006/wordml" xmlns:sl="http://schemas.openxmlformats.org/schemaLibrary/2006/main" xmlns:a="http://schemas.openxmlformats.org/drawingml/2006/main" xmlns:pic="http://schemas.openxmlformats.org/drawingml/2006/picture" xmlns:c="http://schemas.openxmlformats.org/drawingml/2006/chart" xmlns:lc="http://schemas.openxmlformats.org/drawingml/2006/lockedCanvas" xmlns:dgm="http://schemas.openxmlformats.org/drawingml/2006/diagram" xmlns:wps="http://schemas.microsoft.com/office/word/2010/wordprocessingShape" xmlns:wpg="http://schemas.microsoft.com/office/word/2010/wordprocessingGroup" xmlns:w14="http://schemas.microsoft.com/office/word/2010/wordml" xmlns:w15="http://schemas.microsoft.com/office/word/2012/wordml" xmlns:w16="http://schemas.microsoft.com/office/word/2018/wordml" xmlns:w16cex="http://schemas.microsoft.com/office/word/2018/wordml/cex" xmlns:w16cid="http://schemas.microsoft.com/office/word/2016/wordml/cid" xmlns="http://schemas.microsoft.com/office/tasks/2019/documenttasks" xmlns:cr="http://schemas.microsoft.com/office/comments/2020/reactions">
+<w:document xmlns:wpc="http://schemas.microsoft.com/office/word/2010/wordprocessingCanvas" xmlns:cx="http://schemas.microsoft.com/office/drawing/2014/chartex" xmlns:cx1="http://schemas.microsoft.com/office/drawing/2015/9/8/chartex" xmlns:cx2="http://schemas.microsoft.com/office/drawing/2015/10/21/chartex" xmlns:cx3="http://schemas.microsoft.com/office/drawing/2016/5/9/chartex" xmlns:cx4="http://schemas.microsoft.com/office/drawing/2016/5/10/chartex" xmlns:cx5="http://schemas.microsoft.com/office/drawing/2016/5/11/chartex" xmlns:cx6="http://schemas.microsoft.com/office/drawing/2016/5/12/chartex" xmlns:cx7="http://schemas.microsoft.com/office/drawing/2016/5/13/chartex" xmlns:cx8="http://schemas.microsoft.com/office/drawing/2016/5/14/chartex" xmlns:mc="http://schemas.openxmlformats.org/markup-compatibility/2006" xmlns:aink="http://schemas.microsoft.com/office/drawing/2016/ink" xmlns:am3d="http://schemas.microsoft.com/office/drawing/2017/model3d" xmlns:o="urn:schemas-microsoft-com:office:office" xmlns:oel="http://schemas.microsoft.com/office/2019/extlst" xmlns:r="http://schemas.openxmlformats.org/officeDocument/2006/relationships" xmlns:m="http://schemas.openxmlformats.org/officeDocument/2006/math" xmlns:v="urn:schemas-microsoft-com:vml" xmlns:wp14="http://schemas.microsoft.com/office/word/2010/wordprocessingDrawing" xmlns:wp="http://schemas.openxmlformats.org/drawingml/2006/wordprocessingDrawing" xmlns:w10="urn:schemas-microsoft-com:office:word" xmlns:w="http://schemas.openxmlformats.org/wordprocessingml/2006/main" xmlns:w14="http://schemas.microsoft.com/office/word/2010/wordml" xmlns:w15="http://schemas.microsoft.com/office/word/2012/wordml" xmlns:w16cex="http://schemas.microsoft.com/office/word/2018/wordml/cex" xmlns:w16cid="http://schemas.microsoft.com/office/word/2016/wordml/cid" xmlns:w16="http://schemas.microsoft.com/office/word/2018/wordml" xmlns:w16du="http://schemas.microsoft.com/office/word/2023/wordml/word16du" xmlns:w16sdtdh="http://schemas.microsoft.com/office/word/2020/wordml/sdtdatahash" xmlns:w16sdtfl="http://schemas.microsoft.com/office/word/2024/wordml/sdtformatlock" xmlns:w16se="http://schemas.microsoft.com/office/word/2015/wordml/symex" xmlns:wpg="http://schemas.microsoft.com/office/word/2010/wordprocessingGroup" xmlns:wpi="http://schemas.microsoft.com/office/word/2010/wordprocessingInk" xmlns:wne="http://schemas.microsoft.com/office/word/2006/wordml" xmlns:wps="http://schemas.microsoft.com/office/word/2010/wordprocessingShape" mc:Ignorable="w14 w15 w16se w16cid w16 w16cex w16sdtdh w16sdtfl w16du wp14">
   <w:body>
     <w:p>
       <w:pPr>
         <w:widowControl w:val="0"/>
-        <w:spacing w:after="60" w:before="120" w:line="240" w:lineRule="auto"/>
+        <w:spacing w:before="120" w:after="60" w:line="240" w:lineRule="auto"/>
         <w:jc w:val="center"/>
         <w:rPr>
-          <w:rFonts w:ascii="Times New Roman" w:cs="Times New Roman" w:eastAsia="Times New Roman" w:hAnsi="Times New Roman"/>
+          <w:rFonts w:ascii="Times New Roman" w:eastAsia="Times New Roman" w:hAnsi="Times New Roman" w:cs="Times New Roman"/>
           <w:sz w:val="26"/>
           <w:szCs w:val="26"/>
         </w:rPr>
       </w:pPr>
-      <w:bookmarkStart w:colFirst="0" w:colLast="0" w:name="_csh760yh42np" w:id="0"/>
+      <w:bookmarkStart w:id="0" w:name="_csh760yh42np" w:colFirst="0" w:colLast="0"/>
       <w:bookmarkEnd w:id="0"/>
       <w:r>
         <w:rPr>
-          <w:rFonts w:ascii="Times New Roman" w:cs="Times New Roman" w:eastAsia="Times New Roman" w:hAnsi="Times New Roman"/>
-          <w:b w:val="1"/>
+          <w:rFonts w:ascii="Times New Roman" w:eastAsia="Times New Roman" w:hAnsi="Times New Roman" w:cs="Times New Roman"/>
+          <w:b/>
           <w:sz w:val="28"/>
           <w:szCs w:val="28"/>
-          <w:rtl w:val="0"/>
         </w:rPr>
-        <w:t xml:space="preserve">Requisitos de usuario 02</w:t>
-      </w:r>
-      <w:r>
-        <w:rPr>
-          <w:rtl w:val="0"/>
-        </w:rPr>
+        <w:t>Requisitos de usuario 02</w:t>
       </w:r>
     </w:p>
     <w:p>
       <w:pPr>
         <w:spacing w:line="360" w:lineRule="auto"/>
-        <w:rPr/>
-      </w:pPr>
-      <w:r>
-        <w:rPr>
-          <w:rtl w:val="0"/>
-        </w:rPr>
-      </w:r>
+      </w:pPr>
     </w:p>
     <w:tbl>
       <w:tblPr>
-        <w:tblStyle w:val="Table1"/>
-        <w:tblW w:w="9330.0" w:type="dxa"/>
-        <w:jc w:val="left"/>
+        <w:tblStyle w:val="a"/>
+        <w:tblW w:w="9330" w:type="dxa"/>
+        <w:tblInd w:w="0" w:type="dxa"/>
         <w:tblBorders>
-          <w:top w:color="000000" w:space="0" w:sz="8" w:val="single"/>
-          <w:left w:color="000000" w:space="0" w:sz="8" w:val="single"/>
-          <w:bottom w:color="000000" w:space="0" w:sz="8" w:val="single"/>
-          <w:right w:color="000000" w:space="0" w:sz="8" w:val="single"/>
-          <w:insideH w:color="000000" w:space="0" w:sz="8" w:val="single"/>
-          <w:insideV w:color="000000" w:space="0" w:sz="8" w:val="single"/>
+          <w:top w:val="single" w:sz="8" w:space="0" w:color="000000"/>
+          <w:left w:val="single" w:sz="8" w:space="0" w:color="000000"/>
+          <w:bottom w:val="single" w:sz="8" w:space="0" w:color="000000"/>
+          <w:right w:val="single" w:sz="8" w:space="0" w:color="000000"/>
+          <w:insideH w:val="single" w:sz="8" w:space="0" w:color="000000"/>
+          <w:insideV w:val="single" w:sz="8" w:space="0" w:color="000000"/>
         </w:tblBorders>
         <w:tblLayout w:type="fixed"/>
-        <w:tblLook w:val="0600"/>
+        <w:tblLook w:val="0600" w:firstRow="0" w:lastRow="0" w:firstColumn="0" w:lastColumn="0" w:noHBand="1" w:noVBand="1"/>
       </w:tblPr>
       <w:tblGrid>
         <w:gridCol w:w="2400"/>
         <w:gridCol w:w="2595"/>
         <w:gridCol w:w="2010"/>
         <w:gridCol w:w="2325"/>
-        <w:tblGridChange w:id="0">
-          <w:tblGrid>
-            <w:gridCol w:w="2400"/>
-            <w:gridCol w:w="2595"/>
-            <w:gridCol w:w="2010"/>
-            <w:gridCol w:w="2325"/>
-          </w:tblGrid>
-        </w:tblGridChange>
       </w:tblGrid>
       <w:tr>
-        <w:trPr>
-          <w:cantSplit w:val="0"/>
-          <w:tblHeader w:val="0"/>
-        </w:trPr>
         <w:tc>
           <w:tcPr>
+            <w:tcW w:w="2400" w:type="dxa"/>
             <w:tcBorders>
-              <w:top w:color="000000" w:space="0" w:sz="12" w:val="single"/>
-              <w:left w:color="000000" w:space="0" w:sz="12" w:val="single"/>
-              <w:bottom w:color="000000" w:space="0" w:sz="12" w:val="single"/>
+              <w:top w:val="single" w:sz="12" w:space="0" w:color="000000"/>
+              <w:left w:val="single" w:sz="12" w:space="0" w:color="000000"/>
+              <w:bottom w:val="single" w:sz="12" w:space="0" w:color="000000"/>
             </w:tcBorders>
-            <w:shd w:fill="a2c4c9" w:val="clear"/>
+            <w:shd w:val="clear" w:color="auto" w:fill="A2C4C9"/>
             <w:tcMar>
-              <w:top w:w="100.0" w:type="dxa"/>
-              <w:left w:w="100.0" w:type="dxa"/>
-              <w:bottom w:w="100.0" w:type="dxa"/>
-              <w:right w:w="100.0" w:type="dxa"/>
+              <w:top w:w="100" w:type="dxa"/>
+              <w:left w:w="100" w:type="dxa"/>
+              <w:bottom w:w="100" w:type="dxa"/>
+              <w:right w:w="100" w:type="dxa"/>
             </w:tcMar>
             <w:vAlign w:val="center"/>
           </w:tcPr>
@@ -98,35 +75,35 @@
               <w:widowControl w:val="0"/>
               <w:spacing w:line="240" w:lineRule="auto"/>
               <w:rPr>
-                <w:rFonts w:ascii="Times New Roman" w:cs="Times New Roman" w:eastAsia="Times New Roman" w:hAnsi="Times New Roman"/>
-                <w:sz w:val="24"/>
-                <w:szCs w:val="24"/>
-              </w:rPr>
-            </w:pPr>
-            <w:r>
-              <w:rPr>
-                <w:rFonts w:ascii="Times New Roman" w:cs="Times New Roman" w:eastAsia="Times New Roman" w:hAnsi="Times New Roman"/>
-                <w:sz w:val="24"/>
-                <w:szCs w:val="24"/>
-                <w:rtl w:val="0"/>
-              </w:rPr>
-              <w:t xml:space="preserve">ID Requisito de Usuario</w:t>
+                <w:rFonts w:ascii="Times New Roman" w:eastAsia="Times New Roman" w:hAnsi="Times New Roman" w:cs="Times New Roman"/>
+                <w:sz w:val="24"/>
+                <w:szCs w:val="24"/>
+              </w:rPr>
+            </w:pPr>
+            <w:r>
+              <w:rPr>
+                <w:rFonts w:ascii="Times New Roman" w:eastAsia="Times New Roman" w:hAnsi="Times New Roman" w:cs="Times New Roman"/>
+                <w:sz w:val="24"/>
+                <w:szCs w:val="24"/>
+              </w:rPr>
+              <w:t>ID Requisito de Usuario</w:t>
             </w:r>
           </w:p>
         </w:tc>
         <w:tc>
           <w:tcPr>
+            <w:tcW w:w="2595" w:type="dxa"/>
             <w:tcBorders>
-              <w:top w:color="000000" w:space="0" w:sz="12" w:val="single"/>
-              <w:bottom w:color="000000" w:space="0" w:sz="12" w:val="single"/>
-              <w:right w:color="000000" w:space="0" w:sz="12" w:val="single"/>
+              <w:top w:val="single" w:sz="12" w:space="0" w:color="000000"/>
+              <w:bottom w:val="single" w:sz="12" w:space="0" w:color="000000"/>
+              <w:right w:val="single" w:sz="12" w:space="0" w:color="000000"/>
             </w:tcBorders>
-            <w:shd w:fill="d0e0e3" w:val="clear"/>
+            <w:shd w:val="clear" w:color="auto" w:fill="D0E0E3"/>
             <w:tcMar>
-              <w:top w:w="100.0" w:type="dxa"/>
-              <w:left w:w="100.0" w:type="dxa"/>
-              <w:bottom w:w="100.0" w:type="dxa"/>
-              <w:right w:w="100.0" w:type="dxa"/>
+              <w:top w:w="100" w:type="dxa"/>
+              <w:left w:w="100" w:type="dxa"/>
+              <w:bottom w:w="100" w:type="dxa"/>
+              <w:right w:w="100" w:type="dxa"/>
             </w:tcMar>
             <w:vAlign w:val="center"/>
           </w:tcPr>
@@ -135,35 +112,35 @@
               <w:widowControl w:val="0"/>
               <w:spacing w:line="240" w:lineRule="auto"/>
               <w:rPr>
-                <w:rFonts w:ascii="Times New Roman" w:cs="Times New Roman" w:eastAsia="Times New Roman" w:hAnsi="Times New Roman"/>
-                <w:sz w:val="24"/>
-                <w:szCs w:val="24"/>
-              </w:rPr>
-            </w:pPr>
-            <w:r>
-              <w:rPr>
-                <w:rFonts w:ascii="Times New Roman" w:cs="Times New Roman" w:eastAsia="Times New Roman" w:hAnsi="Times New Roman"/>
-                <w:sz w:val="24"/>
-                <w:szCs w:val="24"/>
-                <w:rtl w:val="0"/>
-              </w:rPr>
-              <w:t xml:space="preserve">R02</w:t>
+                <w:rFonts w:ascii="Times New Roman" w:eastAsia="Times New Roman" w:hAnsi="Times New Roman" w:cs="Times New Roman"/>
+                <w:sz w:val="24"/>
+                <w:szCs w:val="24"/>
+              </w:rPr>
+            </w:pPr>
+            <w:r>
+              <w:rPr>
+                <w:rFonts w:ascii="Times New Roman" w:eastAsia="Times New Roman" w:hAnsi="Times New Roman" w:cs="Times New Roman"/>
+                <w:sz w:val="24"/>
+                <w:szCs w:val="24"/>
+              </w:rPr>
+              <w:t>R02</w:t>
             </w:r>
           </w:p>
         </w:tc>
         <w:tc>
           <w:tcPr>
+            <w:tcW w:w="2010" w:type="dxa"/>
             <w:tcBorders>
-              <w:top w:color="000000" w:space="0" w:sz="12" w:val="single"/>
-              <w:left w:color="000000" w:space="0" w:sz="12" w:val="single"/>
-              <w:bottom w:color="000000" w:space="0" w:sz="12" w:val="single"/>
+              <w:top w:val="single" w:sz="12" w:space="0" w:color="000000"/>
+              <w:left w:val="single" w:sz="12" w:space="0" w:color="000000"/>
+              <w:bottom w:val="single" w:sz="12" w:space="0" w:color="000000"/>
             </w:tcBorders>
-            <w:shd w:fill="a2c4c9" w:val="clear"/>
+            <w:shd w:val="clear" w:color="auto" w:fill="A2C4C9"/>
             <w:tcMar>
-              <w:top w:w="100.0" w:type="dxa"/>
-              <w:left w:w="100.0" w:type="dxa"/>
-              <w:bottom w:w="100.0" w:type="dxa"/>
-              <w:right w:w="100.0" w:type="dxa"/>
+              <w:top w:w="100" w:type="dxa"/>
+              <w:left w:w="100" w:type="dxa"/>
+              <w:bottom w:w="100" w:type="dxa"/>
+              <w:right w:w="100" w:type="dxa"/>
             </w:tcMar>
             <w:vAlign w:val="center"/>
           </w:tcPr>
@@ -172,35 +149,35 @@
               <w:widowControl w:val="0"/>
               <w:spacing w:line="240" w:lineRule="auto"/>
               <w:rPr>
-                <w:rFonts w:ascii="Times New Roman" w:cs="Times New Roman" w:eastAsia="Times New Roman" w:hAnsi="Times New Roman"/>
-                <w:sz w:val="24"/>
-                <w:szCs w:val="24"/>
-              </w:rPr>
-            </w:pPr>
-            <w:r>
-              <w:rPr>
-                <w:rFonts w:ascii="Times New Roman" w:cs="Times New Roman" w:eastAsia="Times New Roman" w:hAnsi="Times New Roman"/>
-                <w:sz w:val="24"/>
-                <w:szCs w:val="24"/>
-                <w:rtl w:val="0"/>
-              </w:rPr>
-              <w:t xml:space="preserve">Título</w:t>
+                <w:rFonts w:ascii="Times New Roman" w:eastAsia="Times New Roman" w:hAnsi="Times New Roman" w:cs="Times New Roman"/>
+                <w:sz w:val="24"/>
+                <w:szCs w:val="24"/>
+              </w:rPr>
+            </w:pPr>
+            <w:r>
+              <w:rPr>
+                <w:rFonts w:ascii="Times New Roman" w:eastAsia="Times New Roman" w:hAnsi="Times New Roman" w:cs="Times New Roman"/>
+                <w:sz w:val="24"/>
+                <w:szCs w:val="24"/>
+              </w:rPr>
+              <w:t>Título</w:t>
             </w:r>
           </w:p>
         </w:tc>
         <w:tc>
           <w:tcPr>
+            <w:tcW w:w="2325" w:type="dxa"/>
             <w:tcBorders>
-              <w:top w:color="000000" w:space="0" w:sz="12" w:val="single"/>
-              <w:bottom w:color="000000" w:space="0" w:sz="12" w:val="single"/>
-              <w:right w:color="000000" w:space="0" w:sz="12" w:val="single"/>
+              <w:top w:val="single" w:sz="12" w:space="0" w:color="000000"/>
+              <w:bottom w:val="single" w:sz="12" w:space="0" w:color="000000"/>
+              <w:right w:val="single" w:sz="12" w:space="0" w:color="000000"/>
             </w:tcBorders>
-            <w:shd w:fill="d0e0e3" w:val="clear"/>
+            <w:shd w:val="clear" w:color="auto" w:fill="D0E0E3"/>
             <w:tcMar>
-              <w:top w:w="100.0" w:type="dxa"/>
-              <w:left w:w="100.0" w:type="dxa"/>
-              <w:bottom w:w="100.0" w:type="dxa"/>
-              <w:right w:w="100.0" w:type="dxa"/>
+              <w:top w:w="100" w:type="dxa"/>
+              <w:left w:w="100" w:type="dxa"/>
+              <w:bottom w:w="100" w:type="dxa"/>
+              <w:right w:w="100" w:type="dxa"/>
             </w:tcMar>
             <w:vAlign w:val="center"/>
           </w:tcPr>
@@ -209,42 +186,40 @@
               <w:widowControl w:val="0"/>
               <w:spacing w:line="240" w:lineRule="auto"/>
               <w:rPr>
-                <w:rFonts w:ascii="Times New Roman" w:cs="Times New Roman" w:eastAsia="Times New Roman" w:hAnsi="Times New Roman"/>
-                <w:sz w:val="24"/>
-                <w:szCs w:val="24"/>
-              </w:rPr>
-            </w:pPr>
-            <w:r>
-              <w:rPr>
-                <w:rFonts w:ascii="Times New Roman" w:cs="Times New Roman" w:eastAsia="Times New Roman" w:hAnsi="Times New Roman"/>
-                <w:sz w:val="24"/>
-                <w:szCs w:val="24"/>
-                <w:rtl w:val="0"/>
-              </w:rPr>
-              <w:t xml:space="preserve">Procesar pedidos de reabastecimiento</w:t>
+                <w:rFonts w:ascii="Times New Roman" w:eastAsia="Times New Roman" w:hAnsi="Times New Roman" w:cs="Times New Roman"/>
+                <w:sz w:val="24"/>
+                <w:szCs w:val="24"/>
+              </w:rPr>
+            </w:pPr>
+            <w:r>
+              <w:rPr>
+                <w:rFonts w:ascii="Times New Roman" w:eastAsia="Times New Roman" w:hAnsi="Times New Roman" w:cs="Times New Roman"/>
+                <w:sz w:val="24"/>
+                <w:szCs w:val="24"/>
+              </w:rPr>
+              <w:t>Gestor de Usuarios y roles</w:t>
             </w:r>
           </w:p>
         </w:tc>
       </w:tr>
       <w:tr>
         <w:trPr>
-          <w:cantSplit w:val="0"/>
-          <w:trHeight w:val="440" w:hRule="atLeast"/>
-          <w:tblHeader w:val="0"/>
+          <w:trHeight w:val="440"/>
         </w:trPr>
         <w:tc>
           <w:tcPr>
+            <w:tcW w:w="2400" w:type="dxa"/>
             <w:vMerge w:val="restart"/>
             <w:tcBorders>
-              <w:top w:color="000000" w:space="0" w:sz="12" w:val="single"/>
-              <w:left w:color="000000" w:space="0" w:sz="12" w:val="single"/>
+              <w:top w:val="single" w:sz="12" w:space="0" w:color="000000"/>
+              <w:left w:val="single" w:sz="12" w:space="0" w:color="000000"/>
             </w:tcBorders>
-            <w:shd w:fill="a2c4c9" w:val="clear"/>
+            <w:shd w:val="clear" w:color="auto" w:fill="A2C4C9"/>
             <w:tcMar>
-              <w:top w:w="100.0" w:type="dxa"/>
-              <w:left w:w="100.0" w:type="dxa"/>
-              <w:bottom w:w="100.0" w:type="dxa"/>
-              <w:right w:w="100.0" w:type="dxa"/>
+              <w:top w:w="100" w:type="dxa"/>
+              <w:left w:w="100" w:type="dxa"/>
+              <w:bottom w:w="100" w:type="dxa"/>
+              <w:right w:w="100" w:type="dxa"/>
             </w:tcMar>
             <w:vAlign w:val="center"/>
           </w:tcPr>
@@ -253,53 +228,52 @@
               <w:widowControl w:val="0"/>
               <w:spacing w:line="240" w:lineRule="auto"/>
               <w:rPr>
-                <w:rFonts w:ascii="Times New Roman" w:cs="Times New Roman" w:eastAsia="Times New Roman" w:hAnsi="Times New Roman"/>
-                <w:sz w:val="24"/>
-                <w:szCs w:val="24"/>
-              </w:rPr>
-            </w:pPr>
-            <w:r>
-              <w:rPr>
-                <w:rFonts w:ascii="Times New Roman" w:cs="Times New Roman" w:eastAsia="Times New Roman" w:hAnsi="Times New Roman"/>
-                <w:sz w:val="24"/>
-                <w:szCs w:val="24"/>
-                <w:rtl w:val="0"/>
-              </w:rPr>
-              <w:t xml:space="preserve">Especificaciones</w:t>
-            </w:r>
-          </w:p>
-          <w:p>
-            <w:pPr>
-              <w:widowControl w:val="0"/>
-              <w:spacing w:line="240" w:lineRule="auto"/>
-              <w:rPr>
-                <w:rFonts w:ascii="Times New Roman" w:cs="Times New Roman" w:eastAsia="Times New Roman" w:hAnsi="Times New Roman"/>
-                <w:sz w:val="24"/>
-                <w:szCs w:val="24"/>
-              </w:rPr>
-            </w:pPr>
-            <w:r>
-              <w:rPr>
-                <w:rFonts w:ascii="Times New Roman" w:cs="Times New Roman" w:eastAsia="Times New Roman" w:hAnsi="Times New Roman"/>
-                <w:sz w:val="24"/>
-                <w:szCs w:val="24"/>
-                <w:rtl w:val="0"/>
-              </w:rPr>
-              <w:t xml:space="preserve">Funcionales</w:t>
+                <w:rFonts w:ascii="Times New Roman" w:eastAsia="Times New Roman" w:hAnsi="Times New Roman" w:cs="Times New Roman"/>
+                <w:sz w:val="24"/>
+                <w:szCs w:val="24"/>
+              </w:rPr>
+            </w:pPr>
+            <w:r>
+              <w:rPr>
+                <w:rFonts w:ascii="Times New Roman" w:eastAsia="Times New Roman" w:hAnsi="Times New Roman" w:cs="Times New Roman"/>
+                <w:sz w:val="24"/>
+                <w:szCs w:val="24"/>
+              </w:rPr>
+              <w:t>Especificaciones</w:t>
+            </w:r>
+          </w:p>
+          <w:p>
+            <w:pPr>
+              <w:widowControl w:val="0"/>
+              <w:spacing w:line="240" w:lineRule="auto"/>
+              <w:rPr>
+                <w:rFonts w:ascii="Times New Roman" w:eastAsia="Times New Roman" w:hAnsi="Times New Roman" w:cs="Times New Roman"/>
+                <w:sz w:val="24"/>
+                <w:szCs w:val="24"/>
+              </w:rPr>
+            </w:pPr>
+            <w:r>
+              <w:rPr>
+                <w:rFonts w:ascii="Times New Roman" w:eastAsia="Times New Roman" w:hAnsi="Times New Roman" w:cs="Times New Roman"/>
+                <w:sz w:val="24"/>
+                <w:szCs w:val="24"/>
+              </w:rPr>
+              <w:t>Funcionales</w:t>
             </w:r>
           </w:p>
         </w:tc>
         <w:tc>
           <w:tcPr>
+            <w:tcW w:w="2595" w:type="dxa"/>
             <w:tcBorders>
-              <w:top w:color="000000" w:space="0" w:sz="12" w:val="single"/>
+              <w:top w:val="single" w:sz="12" w:space="0" w:color="000000"/>
             </w:tcBorders>
-            <w:shd w:fill="d0e0e3" w:val="clear"/>
+            <w:shd w:val="clear" w:color="auto" w:fill="D0E0E3"/>
             <w:tcMar>
-              <w:top w:w="100.0" w:type="dxa"/>
-              <w:left w:w="100.0" w:type="dxa"/>
-              <w:bottom w:w="100.0" w:type="dxa"/>
-              <w:right w:w="100.0" w:type="dxa"/>
+              <w:top w:w="100" w:type="dxa"/>
+              <w:left w:w="100" w:type="dxa"/>
+              <w:bottom w:w="100" w:type="dxa"/>
+              <w:right w:w="100" w:type="dxa"/>
             </w:tcMar>
             <w:vAlign w:val="center"/>
           </w:tcPr>
@@ -308,36 +282,35 @@
               <w:widowControl w:val="0"/>
               <w:spacing w:line="240" w:lineRule="auto"/>
               <w:rPr>
-                <w:rFonts w:ascii="Times New Roman" w:cs="Times New Roman" w:eastAsia="Times New Roman" w:hAnsi="Times New Roman"/>
-                <w:sz w:val="24"/>
-                <w:szCs w:val="24"/>
-              </w:rPr>
-            </w:pPr>
-            <w:r>
-              <w:rPr>
-                <w:rFonts w:ascii="Times New Roman" w:cs="Times New Roman" w:eastAsia="Times New Roman" w:hAnsi="Times New Roman"/>
-                <w:sz w:val="24"/>
-                <w:szCs w:val="24"/>
-                <w:rtl w:val="0"/>
-              </w:rPr>
-              <w:t xml:space="preserve">Objetivo</w:t>
+                <w:rFonts w:ascii="Times New Roman" w:eastAsia="Times New Roman" w:hAnsi="Times New Roman" w:cs="Times New Roman"/>
+                <w:sz w:val="24"/>
+                <w:szCs w:val="24"/>
+              </w:rPr>
+            </w:pPr>
+            <w:r>
+              <w:rPr>
+                <w:rFonts w:ascii="Times New Roman" w:eastAsia="Times New Roman" w:hAnsi="Times New Roman" w:cs="Times New Roman"/>
+                <w:sz w:val="24"/>
+                <w:szCs w:val="24"/>
+              </w:rPr>
+              <w:t>Objetivo</w:t>
             </w:r>
           </w:p>
         </w:tc>
         <w:tc>
           <w:tcPr>
+            <w:tcW w:w="4335" w:type="dxa"/>
             <w:gridSpan w:val="2"/>
             <w:tcBorders>
-              <w:top w:color="000000" w:space="0" w:sz="12" w:val="single"/>
+              <w:top w:val="single" w:sz="12" w:space="0" w:color="000000"/>
             </w:tcBorders>
-            <w:shd w:fill="ffffff" w:val="clear"/>
+            <w:shd w:val="clear" w:color="auto" w:fill="FFFFFF"/>
             <w:tcMar>
-              <w:top w:w="100.0" w:type="dxa"/>
-              <w:left w:w="100.0" w:type="dxa"/>
-              <w:bottom w:w="100.0" w:type="dxa"/>
-              <w:right w:w="100.0" w:type="dxa"/>
+              <w:top w:w="100" w:type="dxa"/>
+              <w:left w:w="100" w:type="dxa"/>
+              <w:bottom w:w="100" w:type="dxa"/>
+              <w:right w:w="100" w:type="dxa"/>
             </w:tcMar>
-            <w:vAlign w:val="top"/>
           </w:tcPr>
           <w:p>
             <w:pPr>
@@ -347,43 +320,40 @@
                 <w:numId w:val="3"/>
               </w:numPr>
               <w:spacing w:line="240" w:lineRule="auto"/>
-              <w:ind w:left="720" w:hanging="360"/>
-              <w:rPr>
-                <w:rFonts w:ascii="Times New Roman" w:cs="Times New Roman" w:eastAsia="Times New Roman" w:hAnsi="Times New Roman"/>
-                <w:sz w:val="24"/>
-                <w:szCs w:val="24"/>
-              </w:rPr>
-            </w:pPr>
-            <w:r>
-              <w:rPr>
-                <w:rFonts w:ascii="Times New Roman" w:cs="Times New Roman" w:eastAsia="Times New Roman" w:hAnsi="Times New Roman"/>
-                <w:sz w:val="24"/>
-                <w:szCs w:val="24"/>
-                <w:rtl w:val="0"/>
-              </w:rPr>
-              <w:t xml:space="preserve">Permite registrar, editar, eliminar y administrar usuarios dentro del sistema, asignándoles distintos roles con permisos específicos para garantizar un acceso seguro y controlado a las funcionalidades del sistema.</w:t>
+              <w:rPr>
+                <w:rFonts w:ascii="Times New Roman" w:eastAsia="Times New Roman" w:hAnsi="Times New Roman" w:cs="Times New Roman"/>
+                <w:sz w:val="24"/>
+                <w:szCs w:val="24"/>
+              </w:rPr>
+            </w:pPr>
+            <w:r>
+              <w:rPr>
+                <w:rFonts w:ascii="Times New Roman" w:eastAsia="Times New Roman" w:hAnsi="Times New Roman" w:cs="Times New Roman"/>
+                <w:sz w:val="24"/>
+                <w:szCs w:val="24"/>
+              </w:rPr>
+              <w:t>Permite registrar, editar, eliminar y administrar usuarios dentro del sistema, asignándoles distintos roles con permisos específicos para garantizar un acceso seguro y controlado a las funcionalidades del sistema.</w:t>
             </w:r>
           </w:p>
         </w:tc>
       </w:tr>
       <w:tr>
         <w:trPr>
-          <w:cantSplit w:val="0"/>
-          <w:trHeight w:val="440" w:hRule="atLeast"/>
-          <w:tblHeader w:val="0"/>
+          <w:trHeight w:val="440"/>
         </w:trPr>
         <w:tc>
           <w:tcPr>
-            <w:vMerge w:val="continue"/>
+            <w:tcW w:w="2400" w:type="dxa"/>
+            <w:vMerge/>
             <w:tcBorders>
-              <w:left w:color="000000" w:space="0" w:sz="12" w:val="single"/>
+              <w:left w:val="single" w:sz="12" w:space="0" w:color="000000"/>
             </w:tcBorders>
-            <w:shd w:fill="a2c4c9" w:val="clear"/>
+            <w:shd w:val="clear" w:color="auto" w:fill="A2C4C9"/>
             <w:tcMar>
-              <w:top w:w="100.0" w:type="dxa"/>
-              <w:left w:w="100.0" w:type="dxa"/>
-              <w:bottom w:w="100.0" w:type="dxa"/>
-              <w:right w:w="100.0" w:type="dxa"/>
+              <w:top w:w="100" w:type="dxa"/>
+              <w:left w:w="100" w:type="dxa"/>
+              <w:bottom w:w="100" w:type="dxa"/>
+              <w:right w:w="100" w:type="dxa"/>
             </w:tcMar>
             <w:vAlign w:val="center"/>
           </w:tcPr>
@@ -392,26 +362,22 @@
               <w:widowControl w:val="0"/>
               <w:spacing w:line="240" w:lineRule="auto"/>
               <w:rPr>
-                <w:rFonts w:ascii="Times New Roman" w:cs="Times New Roman" w:eastAsia="Times New Roman" w:hAnsi="Times New Roman"/>
-                <w:sz w:val="24"/>
-                <w:szCs w:val="24"/>
-              </w:rPr>
-            </w:pPr>
-            <w:r>
-              <w:rPr>
-                <w:rtl w:val="0"/>
-              </w:rPr>
-            </w:r>
+                <w:rFonts w:ascii="Times New Roman" w:eastAsia="Times New Roman" w:hAnsi="Times New Roman" w:cs="Times New Roman"/>
+                <w:sz w:val="24"/>
+                <w:szCs w:val="24"/>
+              </w:rPr>
+            </w:pPr>
           </w:p>
         </w:tc>
         <w:tc>
           <w:tcPr>
-            <w:shd w:fill="d0e0e3" w:val="clear"/>
+            <w:tcW w:w="2595" w:type="dxa"/>
+            <w:shd w:val="clear" w:color="auto" w:fill="D0E0E3"/>
             <w:tcMar>
-              <w:top w:w="100.0" w:type="dxa"/>
-              <w:left w:w="100.0" w:type="dxa"/>
-              <w:bottom w:w="100.0" w:type="dxa"/>
-              <w:right w:w="100.0" w:type="dxa"/>
+              <w:top w:w="100" w:type="dxa"/>
+              <w:left w:w="100" w:type="dxa"/>
+              <w:bottom w:w="100" w:type="dxa"/>
+              <w:right w:w="100" w:type="dxa"/>
             </w:tcMar>
             <w:vAlign w:val="center"/>
           </w:tcPr>
@@ -420,33 +386,32 @@
               <w:widowControl w:val="0"/>
               <w:spacing w:line="240" w:lineRule="auto"/>
               <w:rPr>
-                <w:rFonts w:ascii="Times New Roman" w:cs="Times New Roman" w:eastAsia="Times New Roman" w:hAnsi="Times New Roman"/>
-                <w:sz w:val="24"/>
-                <w:szCs w:val="24"/>
-              </w:rPr>
-            </w:pPr>
-            <w:r>
-              <w:rPr>
-                <w:rFonts w:ascii="Times New Roman" w:cs="Times New Roman" w:eastAsia="Times New Roman" w:hAnsi="Times New Roman"/>
-                <w:sz w:val="24"/>
-                <w:szCs w:val="24"/>
-                <w:rtl w:val="0"/>
-              </w:rPr>
-              <w:t xml:space="preserve">Precondiciones</w:t>
+                <w:rFonts w:ascii="Times New Roman" w:eastAsia="Times New Roman" w:hAnsi="Times New Roman" w:cs="Times New Roman"/>
+                <w:sz w:val="24"/>
+                <w:szCs w:val="24"/>
+              </w:rPr>
+            </w:pPr>
+            <w:r>
+              <w:rPr>
+                <w:rFonts w:ascii="Times New Roman" w:eastAsia="Times New Roman" w:hAnsi="Times New Roman" w:cs="Times New Roman"/>
+                <w:sz w:val="24"/>
+                <w:szCs w:val="24"/>
+              </w:rPr>
+              <w:t>Precondiciones</w:t>
             </w:r>
           </w:p>
         </w:tc>
         <w:tc>
           <w:tcPr>
+            <w:tcW w:w="4335" w:type="dxa"/>
             <w:gridSpan w:val="2"/>
-            <w:shd w:fill="ffffff" w:val="clear"/>
+            <w:shd w:val="clear" w:color="auto" w:fill="FFFFFF"/>
             <w:tcMar>
-              <w:top w:w="100.0" w:type="dxa"/>
-              <w:left w:w="100.0" w:type="dxa"/>
-              <w:bottom w:w="100.0" w:type="dxa"/>
-              <w:right w:w="100.0" w:type="dxa"/>
+              <w:top w:w="100" w:type="dxa"/>
+              <w:left w:w="100" w:type="dxa"/>
+              <w:bottom w:w="100" w:type="dxa"/>
+              <w:right w:w="100" w:type="dxa"/>
             </w:tcMar>
-            <w:vAlign w:val="top"/>
           </w:tcPr>
           <w:p>
             <w:pPr>
@@ -455,37 +420,40 @@
                 <w:ilvl w:val="0"/>
                 <w:numId w:val="1"/>
               </w:numPr>
-              <w:spacing w:after="0" w:afterAutospacing="0" w:before="240" w:line="240" w:lineRule="auto"/>
-              <w:ind w:left="720" w:hanging="360"/>
-            </w:pPr>
-            <w:r>
-              <w:rPr>
-                <w:rFonts w:ascii="Times New Roman" w:cs="Times New Roman" w:eastAsia="Times New Roman" w:hAnsi="Times New Roman"/>
-                <w:sz w:val="24"/>
-                <w:szCs w:val="24"/>
-                <w:rtl w:val="0"/>
+              <w:spacing w:before="240" w:line="240" w:lineRule="auto"/>
+            </w:pPr>
+            <w:r>
+              <w:rPr>
+                <w:rFonts w:ascii="Times New Roman" w:eastAsia="Times New Roman" w:hAnsi="Times New Roman" w:cs="Times New Roman"/>
+                <w:sz w:val="24"/>
+                <w:szCs w:val="24"/>
               </w:rPr>
               <w:t xml:space="preserve">El usuario debe tener el rol de </w:t>
             </w:r>
             <w:r>
               <w:rPr>
-                <w:rFonts w:ascii="Times New Roman" w:cs="Times New Roman" w:eastAsia="Times New Roman" w:hAnsi="Times New Roman"/>
-                <w:b w:val="1"/>
-                <w:sz w:val="24"/>
-                <w:szCs w:val="24"/>
-                <w:rtl w:val="0"/>
-              </w:rPr>
-              <w:t xml:space="preserve">Administrador del sistema</w:t>
-            </w:r>
-            <w:r>
-              <w:rPr>
-                <w:rFonts w:ascii="Times New Roman" w:cs="Times New Roman" w:eastAsia="Times New Roman" w:hAnsi="Times New Roman"/>
-                <w:sz w:val="24"/>
-                <w:szCs w:val="24"/>
-                <w:rtl w:val="0"/>
+                <w:rFonts w:ascii="Times New Roman" w:eastAsia="Times New Roman" w:hAnsi="Times New Roman" w:cs="Times New Roman"/>
+                <w:b/>
+                <w:sz w:val="24"/>
+                <w:szCs w:val="24"/>
+              </w:rPr>
+              <w:t>Administrador del sistema</w:t>
+            </w:r>
+            <w:r>
+              <w:rPr>
+                <w:rFonts w:ascii="Times New Roman" w:eastAsia="Times New Roman" w:hAnsi="Times New Roman" w:cs="Times New Roman"/>
+                <w:sz w:val="24"/>
+                <w:szCs w:val="24"/>
               </w:rPr>
               <w:t xml:space="preserve"> para acceder a esta funcionalidad.</w:t>
-              <w:br w:type="textWrapping"/>
+            </w:r>
+            <w:r>
+              <w:rPr>
+                <w:rFonts w:ascii="Times New Roman" w:eastAsia="Times New Roman" w:hAnsi="Times New Roman" w:cs="Times New Roman"/>
+                <w:sz w:val="24"/>
+                <w:szCs w:val="24"/>
+              </w:rPr>
+              <w:br/>
             </w:r>
           </w:p>
           <w:p>
@@ -495,39 +463,36 @@
                 <w:ilvl w:val="0"/>
                 <w:numId w:val="1"/>
               </w:numPr>
-              <w:spacing w:after="240" w:before="0" w:beforeAutospacing="0" w:line="240" w:lineRule="auto"/>
-              <w:ind w:left="720" w:hanging="360"/>
-            </w:pPr>
-            <w:r>
-              <w:rPr>
-                <w:rFonts w:ascii="Times New Roman" w:cs="Times New Roman" w:eastAsia="Times New Roman" w:hAnsi="Times New Roman"/>
-                <w:sz w:val="24"/>
-                <w:szCs w:val="24"/>
-                <w:rtl w:val="0"/>
-              </w:rPr>
-              <w:t xml:space="preserve">El sistema debe contar con una estructura de roles predefinida.</w:t>
+              <w:spacing w:after="240" w:line="240" w:lineRule="auto"/>
+            </w:pPr>
+            <w:r>
+              <w:rPr>
+                <w:rFonts w:ascii="Times New Roman" w:eastAsia="Times New Roman" w:hAnsi="Times New Roman" w:cs="Times New Roman"/>
+                <w:sz w:val="24"/>
+                <w:szCs w:val="24"/>
+              </w:rPr>
+              <w:t>El sistema debe contar con una estructura de roles predefinida.</w:t>
             </w:r>
           </w:p>
         </w:tc>
       </w:tr>
       <w:tr>
         <w:trPr>
-          <w:cantSplit w:val="0"/>
-          <w:trHeight w:val="440" w:hRule="atLeast"/>
-          <w:tblHeader w:val="0"/>
+          <w:trHeight w:val="440"/>
         </w:trPr>
         <w:tc>
           <w:tcPr>
-            <w:vMerge w:val="continue"/>
+            <w:tcW w:w="2400" w:type="dxa"/>
+            <w:vMerge/>
             <w:tcBorders>
-              <w:left w:color="000000" w:space="0" w:sz="12" w:val="single"/>
+              <w:left w:val="single" w:sz="12" w:space="0" w:color="000000"/>
             </w:tcBorders>
-            <w:shd w:fill="a2c4c9" w:val="clear"/>
+            <w:shd w:val="clear" w:color="auto" w:fill="A2C4C9"/>
             <w:tcMar>
-              <w:top w:w="100.0" w:type="dxa"/>
-              <w:left w:w="100.0" w:type="dxa"/>
-              <w:bottom w:w="100.0" w:type="dxa"/>
-              <w:right w:w="100.0" w:type="dxa"/>
+              <w:top w:w="100" w:type="dxa"/>
+              <w:left w:w="100" w:type="dxa"/>
+              <w:bottom w:w="100" w:type="dxa"/>
+              <w:right w:w="100" w:type="dxa"/>
             </w:tcMar>
             <w:vAlign w:val="center"/>
           </w:tcPr>
@@ -536,26 +501,22 @@
               <w:widowControl w:val="0"/>
               <w:spacing w:line="240" w:lineRule="auto"/>
               <w:rPr>
-                <w:rFonts w:ascii="Times New Roman" w:cs="Times New Roman" w:eastAsia="Times New Roman" w:hAnsi="Times New Roman"/>
-                <w:sz w:val="24"/>
-                <w:szCs w:val="24"/>
-              </w:rPr>
-            </w:pPr>
-            <w:r>
-              <w:rPr>
-                <w:rtl w:val="0"/>
-              </w:rPr>
-            </w:r>
+                <w:rFonts w:ascii="Times New Roman" w:eastAsia="Times New Roman" w:hAnsi="Times New Roman" w:cs="Times New Roman"/>
+                <w:sz w:val="24"/>
+                <w:szCs w:val="24"/>
+              </w:rPr>
+            </w:pPr>
           </w:p>
         </w:tc>
         <w:tc>
           <w:tcPr>
-            <w:shd w:fill="d0e0e3" w:val="clear"/>
+            <w:tcW w:w="2595" w:type="dxa"/>
+            <w:shd w:val="clear" w:color="auto" w:fill="D0E0E3"/>
             <w:tcMar>
-              <w:top w:w="100.0" w:type="dxa"/>
-              <w:left w:w="100.0" w:type="dxa"/>
-              <w:bottom w:w="100.0" w:type="dxa"/>
-              <w:right w:w="100.0" w:type="dxa"/>
+              <w:top w:w="100" w:type="dxa"/>
+              <w:left w:w="100" w:type="dxa"/>
+              <w:bottom w:w="100" w:type="dxa"/>
+              <w:right w:w="100" w:type="dxa"/>
             </w:tcMar>
             <w:vAlign w:val="center"/>
           </w:tcPr>
@@ -564,33 +525,32 @@
               <w:widowControl w:val="0"/>
               <w:spacing w:line="240" w:lineRule="auto"/>
               <w:rPr>
-                <w:rFonts w:ascii="Times New Roman" w:cs="Times New Roman" w:eastAsia="Times New Roman" w:hAnsi="Times New Roman"/>
-                <w:sz w:val="24"/>
-                <w:szCs w:val="24"/>
-              </w:rPr>
-            </w:pPr>
-            <w:r>
-              <w:rPr>
-                <w:rFonts w:ascii="Times New Roman" w:cs="Times New Roman" w:eastAsia="Times New Roman" w:hAnsi="Times New Roman"/>
-                <w:sz w:val="24"/>
-                <w:szCs w:val="24"/>
-                <w:rtl w:val="0"/>
-              </w:rPr>
-              <w:t xml:space="preserve">Particularidades</w:t>
+                <w:rFonts w:ascii="Times New Roman" w:eastAsia="Times New Roman" w:hAnsi="Times New Roman" w:cs="Times New Roman"/>
+                <w:sz w:val="24"/>
+                <w:szCs w:val="24"/>
+              </w:rPr>
+            </w:pPr>
+            <w:r>
+              <w:rPr>
+                <w:rFonts w:ascii="Times New Roman" w:eastAsia="Times New Roman" w:hAnsi="Times New Roman" w:cs="Times New Roman"/>
+                <w:sz w:val="24"/>
+                <w:szCs w:val="24"/>
+              </w:rPr>
+              <w:t>Particularidades</w:t>
             </w:r>
           </w:p>
         </w:tc>
         <w:tc>
           <w:tcPr>
+            <w:tcW w:w="4335" w:type="dxa"/>
             <w:gridSpan w:val="2"/>
-            <w:shd w:fill="ffffff" w:val="clear"/>
+            <w:shd w:val="clear" w:color="auto" w:fill="FFFFFF"/>
             <w:tcMar>
-              <w:top w:w="100.0" w:type="dxa"/>
-              <w:left w:w="100.0" w:type="dxa"/>
-              <w:bottom w:w="100.0" w:type="dxa"/>
-              <w:right w:w="100.0" w:type="dxa"/>
+              <w:top w:w="100" w:type="dxa"/>
+              <w:left w:w="100" w:type="dxa"/>
+              <w:bottom w:w="100" w:type="dxa"/>
+              <w:right w:w="100" w:type="dxa"/>
             </w:tcMar>
-            <w:vAlign w:val="top"/>
           </w:tcPr>
           <w:p>
             <w:pPr>
@@ -599,34 +559,30 @@
                 <w:ilvl w:val="0"/>
                 <w:numId w:val="8"/>
               </w:numPr>
-              <w:spacing w:after="0" w:afterAutospacing="0" w:before="240" w:line="240" w:lineRule="auto"/>
-              <w:ind w:left="720" w:hanging="360"/>
-            </w:pPr>
-            <w:r>
-              <w:rPr>
-                <w:rFonts w:ascii="Times New Roman" w:cs="Times New Roman" w:eastAsia="Times New Roman" w:hAnsi="Times New Roman"/>
-                <w:sz w:val="24"/>
-                <w:szCs w:val="24"/>
-                <w:rtl w:val="0"/>
+              <w:spacing w:before="240" w:line="240" w:lineRule="auto"/>
+            </w:pPr>
+            <w:r>
+              <w:rPr>
+                <w:rFonts w:ascii="Times New Roman" w:eastAsia="Times New Roman" w:hAnsi="Times New Roman" w:cs="Times New Roman"/>
+                <w:sz w:val="24"/>
+                <w:szCs w:val="24"/>
               </w:rPr>
               <w:t xml:space="preserve">Cada usuario del sistema debe estar asociado a un </w:t>
             </w:r>
             <w:r>
               <w:rPr>
-                <w:rFonts w:ascii="Times New Roman" w:cs="Times New Roman" w:eastAsia="Times New Roman" w:hAnsi="Times New Roman"/>
-                <w:b w:val="1"/>
-                <w:sz w:val="24"/>
-                <w:szCs w:val="24"/>
-                <w:rtl w:val="0"/>
-              </w:rPr>
-              <w:t xml:space="preserve">rol</w:t>
-            </w:r>
-            <w:r>
-              <w:rPr>
-                <w:rFonts w:ascii="Times New Roman" w:cs="Times New Roman" w:eastAsia="Times New Roman" w:hAnsi="Times New Roman"/>
-                <w:sz w:val="24"/>
-                <w:szCs w:val="24"/>
-                <w:rtl w:val="0"/>
+                <w:rFonts w:ascii="Times New Roman" w:eastAsia="Times New Roman" w:hAnsi="Times New Roman" w:cs="Times New Roman"/>
+                <w:b/>
+                <w:sz w:val="24"/>
+                <w:szCs w:val="24"/>
+              </w:rPr>
+              <w:t>rol</w:t>
+            </w:r>
+            <w:r>
+              <w:rPr>
+                <w:rFonts w:ascii="Times New Roman" w:eastAsia="Times New Roman" w:hAnsi="Times New Roman" w:cs="Times New Roman"/>
+                <w:sz w:val="24"/>
+                <w:szCs w:val="24"/>
               </w:rPr>
               <w:t xml:space="preserve"> (Ej: Administrador, Encargado de almacén, Encargado de tienda, Auditor, etc.).</w:t>
             </w:r>
@@ -638,17 +594,15 @@
                 <w:ilvl w:val="0"/>
                 <w:numId w:val="8"/>
               </w:numPr>
-              <w:spacing w:after="0" w:afterAutospacing="0" w:before="0" w:beforeAutospacing="0" w:line="240" w:lineRule="auto"/>
-              <w:ind w:left="720" w:hanging="360"/>
-            </w:pPr>
-            <w:r>
-              <w:rPr>
-                <w:rFonts w:ascii="Times New Roman" w:cs="Times New Roman" w:eastAsia="Times New Roman" w:hAnsi="Times New Roman"/>
-                <w:sz w:val="24"/>
-                <w:szCs w:val="24"/>
-                <w:rtl w:val="0"/>
-              </w:rPr>
-              <w:t xml:space="preserve">Los roles definen qué módulos y acciones están habilitados para cada tipo de usuario.</w:t>
+              <w:spacing w:line="240" w:lineRule="auto"/>
+            </w:pPr>
+            <w:r>
+              <w:rPr>
+                <w:rFonts w:ascii="Times New Roman" w:eastAsia="Times New Roman" w:hAnsi="Times New Roman" w:cs="Times New Roman"/>
+                <w:sz w:val="24"/>
+                <w:szCs w:val="24"/>
+              </w:rPr>
+              <w:t>Los roles definen qué módulos y acciones están habilitados para cada tipo de usuario.</w:t>
             </w:r>
           </w:p>
           <w:p>
@@ -658,17 +612,15 @@
                 <w:ilvl w:val="0"/>
                 <w:numId w:val="8"/>
               </w:numPr>
-              <w:spacing w:after="0" w:afterAutospacing="0" w:before="0" w:beforeAutospacing="0" w:line="240" w:lineRule="auto"/>
-              <w:ind w:left="720" w:hanging="360"/>
-            </w:pPr>
-            <w:r>
-              <w:rPr>
-                <w:rFonts w:ascii="Times New Roman" w:cs="Times New Roman" w:eastAsia="Times New Roman" w:hAnsi="Times New Roman"/>
-                <w:sz w:val="24"/>
-                <w:szCs w:val="24"/>
-                <w:rtl w:val="0"/>
-              </w:rPr>
-              <w:t xml:space="preserve">El administrador puede modificar los permisos de un rol existente.</w:t>
+              <w:spacing w:line="240" w:lineRule="auto"/>
+            </w:pPr>
+            <w:r>
+              <w:rPr>
+                <w:rFonts w:ascii="Times New Roman" w:eastAsia="Times New Roman" w:hAnsi="Times New Roman" w:cs="Times New Roman"/>
+                <w:sz w:val="24"/>
+                <w:szCs w:val="24"/>
+              </w:rPr>
+              <w:t>El administrador puede modificar los permisos de un rol existente.</w:t>
             </w:r>
           </w:p>
           <w:p>
@@ -678,17 +630,15 @@
                 <w:ilvl w:val="0"/>
                 <w:numId w:val="8"/>
               </w:numPr>
-              <w:spacing w:after="0" w:afterAutospacing="0" w:before="0" w:beforeAutospacing="0" w:line="240" w:lineRule="auto"/>
-              <w:ind w:left="720" w:hanging="360"/>
-            </w:pPr>
-            <w:r>
-              <w:rPr>
-                <w:rFonts w:ascii="Times New Roman" w:cs="Times New Roman" w:eastAsia="Times New Roman" w:hAnsi="Times New Roman"/>
-                <w:sz w:val="24"/>
-                <w:szCs w:val="24"/>
-                <w:rtl w:val="0"/>
-              </w:rPr>
-              <w:t xml:space="preserve">El sistema debe registrar el historial de accesos de los usuarios (auditoría).</w:t>
+              <w:spacing w:line="240" w:lineRule="auto"/>
+            </w:pPr>
+            <w:r>
+              <w:rPr>
+                <w:rFonts w:ascii="Times New Roman" w:eastAsia="Times New Roman" w:hAnsi="Times New Roman" w:cs="Times New Roman"/>
+                <w:sz w:val="24"/>
+                <w:szCs w:val="24"/>
+              </w:rPr>
+              <w:t>El sistema debe registrar el historial de accesos de los usuarios (auditoría).</w:t>
             </w:r>
           </w:p>
           <w:p>
@@ -698,39 +648,36 @@
                 <w:ilvl w:val="0"/>
                 <w:numId w:val="8"/>
               </w:numPr>
-              <w:spacing w:after="240" w:before="0" w:beforeAutospacing="0" w:line="240" w:lineRule="auto"/>
-              <w:ind w:left="720" w:hanging="360"/>
-            </w:pPr>
-            <w:r>
-              <w:rPr>
-                <w:rFonts w:ascii="Times New Roman" w:cs="Times New Roman" w:eastAsia="Times New Roman" w:hAnsi="Times New Roman"/>
-                <w:sz w:val="24"/>
-                <w:szCs w:val="24"/>
-                <w:rtl w:val="0"/>
-              </w:rPr>
-              <w:t xml:space="preserve">Las credenciales de acceso deben almacenarse de forma segura (cifrado).</w:t>
+              <w:spacing w:after="240" w:line="240" w:lineRule="auto"/>
+            </w:pPr>
+            <w:r>
+              <w:rPr>
+                <w:rFonts w:ascii="Times New Roman" w:eastAsia="Times New Roman" w:hAnsi="Times New Roman" w:cs="Times New Roman"/>
+                <w:sz w:val="24"/>
+                <w:szCs w:val="24"/>
+              </w:rPr>
+              <w:t>Las credenciales de acceso deben almacenarse de forma segura (cifrado).</w:t>
             </w:r>
           </w:p>
         </w:tc>
       </w:tr>
       <w:tr>
         <w:trPr>
-          <w:cantSplit w:val="0"/>
-          <w:trHeight w:val="440" w:hRule="atLeast"/>
-          <w:tblHeader w:val="0"/>
+          <w:trHeight w:val="440"/>
         </w:trPr>
         <w:tc>
           <w:tcPr>
-            <w:vMerge w:val="continue"/>
+            <w:tcW w:w="2400" w:type="dxa"/>
+            <w:vMerge/>
             <w:tcBorders>
-              <w:left w:color="000000" w:space="0" w:sz="12" w:val="single"/>
+              <w:left w:val="single" w:sz="12" w:space="0" w:color="000000"/>
             </w:tcBorders>
-            <w:shd w:fill="a2c4c9" w:val="clear"/>
+            <w:shd w:val="clear" w:color="auto" w:fill="A2C4C9"/>
             <w:tcMar>
-              <w:top w:w="100.0" w:type="dxa"/>
-              <w:left w:w="100.0" w:type="dxa"/>
-              <w:bottom w:w="100.0" w:type="dxa"/>
-              <w:right w:w="100.0" w:type="dxa"/>
+              <w:top w:w="100" w:type="dxa"/>
+              <w:left w:w="100" w:type="dxa"/>
+              <w:bottom w:w="100" w:type="dxa"/>
+              <w:right w:w="100" w:type="dxa"/>
             </w:tcMar>
             <w:vAlign w:val="center"/>
           </w:tcPr>
@@ -739,26 +686,22 @@
               <w:widowControl w:val="0"/>
               <w:spacing w:line="240" w:lineRule="auto"/>
               <w:rPr>
-                <w:rFonts w:ascii="Times New Roman" w:cs="Times New Roman" w:eastAsia="Times New Roman" w:hAnsi="Times New Roman"/>
-                <w:sz w:val="24"/>
-                <w:szCs w:val="24"/>
-              </w:rPr>
-            </w:pPr>
-            <w:r>
-              <w:rPr>
-                <w:rtl w:val="0"/>
-              </w:rPr>
-            </w:r>
+                <w:rFonts w:ascii="Times New Roman" w:eastAsia="Times New Roman" w:hAnsi="Times New Roman" w:cs="Times New Roman"/>
+                <w:sz w:val="24"/>
+                <w:szCs w:val="24"/>
+              </w:rPr>
+            </w:pPr>
           </w:p>
         </w:tc>
         <w:tc>
           <w:tcPr>
-            <w:shd w:fill="d0e0e3" w:val="clear"/>
+            <w:tcW w:w="2595" w:type="dxa"/>
+            <w:shd w:val="clear" w:color="auto" w:fill="D0E0E3"/>
             <w:tcMar>
-              <w:top w:w="100.0" w:type="dxa"/>
-              <w:left w:w="100.0" w:type="dxa"/>
-              <w:bottom w:w="100.0" w:type="dxa"/>
-              <w:right w:w="100.0" w:type="dxa"/>
+              <w:top w:w="100" w:type="dxa"/>
+              <w:left w:w="100" w:type="dxa"/>
+              <w:bottom w:w="100" w:type="dxa"/>
+              <w:right w:w="100" w:type="dxa"/>
             </w:tcMar>
             <w:vAlign w:val="center"/>
           </w:tcPr>
@@ -767,33 +710,32 @@
               <w:widowControl w:val="0"/>
               <w:spacing w:line="240" w:lineRule="auto"/>
               <w:rPr>
-                <w:rFonts w:ascii="Times New Roman" w:cs="Times New Roman" w:eastAsia="Times New Roman" w:hAnsi="Times New Roman"/>
-                <w:sz w:val="24"/>
-                <w:szCs w:val="24"/>
-              </w:rPr>
-            </w:pPr>
-            <w:r>
-              <w:rPr>
-                <w:rFonts w:ascii="Times New Roman" w:cs="Times New Roman" w:eastAsia="Times New Roman" w:hAnsi="Times New Roman"/>
-                <w:sz w:val="24"/>
-                <w:szCs w:val="24"/>
-                <w:rtl w:val="0"/>
-              </w:rPr>
-              <w:t xml:space="preserve">Actores Involucrados</w:t>
+                <w:rFonts w:ascii="Times New Roman" w:eastAsia="Times New Roman" w:hAnsi="Times New Roman" w:cs="Times New Roman"/>
+                <w:sz w:val="24"/>
+                <w:szCs w:val="24"/>
+              </w:rPr>
+            </w:pPr>
+            <w:r>
+              <w:rPr>
+                <w:rFonts w:ascii="Times New Roman" w:eastAsia="Times New Roman" w:hAnsi="Times New Roman" w:cs="Times New Roman"/>
+                <w:sz w:val="24"/>
+                <w:szCs w:val="24"/>
+              </w:rPr>
+              <w:t>Actores Involucrados</w:t>
             </w:r>
           </w:p>
         </w:tc>
         <w:tc>
           <w:tcPr>
+            <w:tcW w:w="4335" w:type="dxa"/>
             <w:gridSpan w:val="2"/>
-            <w:shd w:fill="ffffff" w:val="clear"/>
+            <w:shd w:val="clear" w:color="auto" w:fill="FFFFFF"/>
             <w:tcMar>
-              <w:top w:w="100.0" w:type="dxa"/>
-              <w:left w:w="100.0" w:type="dxa"/>
-              <w:bottom w:w="100.0" w:type="dxa"/>
-              <w:right w:w="100.0" w:type="dxa"/>
+              <w:top w:w="100" w:type="dxa"/>
+              <w:left w:w="100" w:type="dxa"/>
+              <w:bottom w:w="100" w:type="dxa"/>
+              <w:right w:w="100" w:type="dxa"/>
             </w:tcMar>
-            <w:vAlign w:val="top"/>
           </w:tcPr>
           <w:p>
             <w:pPr>
@@ -802,17 +744,15 @@
                 <w:ilvl w:val="0"/>
                 <w:numId w:val="2"/>
               </w:numPr>
-              <w:spacing w:after="0" w:afterAutospacing="0" w:before="240" w:line="240" w:lineRule="auto"/>
-              <w:ind w:left="720" w:hanging="360"/>
-            </w:pPr>
-            <w:r>
-              <w:rPr>
-                <w:rFonts w:ascii="Times New Roman" w:cs="Times New Roman" w:eastAsia="Times New Roman" w:hAnsi="Times New Roman"/>
-                <w:sz w:val="24"/>
-                <w:szCs w:val="24"/>
-                <w:rtl w:val="0"/>
-              </w:rPr>
-              <w:t xml:space="preserve">Administrador del sistema</w:t>
+              <w:spacing w:before="240" w:line="240" w:lineRule="auto"/>
+            </w:pPr>
+            <w:r>
+              <w:rPr>
+                <w:rFonts w:ascii="Times New Roman" w:eastAsia="Times New Roman" w:hAnsi="Times New Roman" w:cs="Times New Roman"/>
+                <w:sz w:val="24"/>
+                <w:szCs w:val="24"/>
+              </w:rPr>
+              <w:t>Administrador del sistema</w:t>
             </w:r>
           </w:p>
           <w:p>
@@ -822,17 +762,15 @@
                 <w:ilvl w:val="0"/>
                 <w:numId w:val="2"/>
               </w:numPr>
-              <w:spacing w:after="0" w:afterAutospacing="0" w:before="0" w:beforeAutospacing="0" w:line="240" w:lineRule="auto"/>
-              <w:ind w:left="720" w:hanging="360"/>
-            </w:pPr>
-            <w:r>
-              <w:rPr>
-                <w:rFonts w:ascii="Times New Roman" w:cs="Times New Roman" w:eastAsia="Times New Roman" w:hAnsi="Times New Roman"/>
-                <w:sz w:val="24"/>
-                <w:szCs w:val="24"/>
-                <w:rtl w:val="0"/>
-              </w:rPr>
-              <w:t xml:space="preserve">Usuarios generales del sistema</w:t>
+              <w:spacing w:line="240" w:lineRule="auto"/>
+            </w:pPr>
+            <w:r>
+              <w:rPr>
+                <w:rFonts w:ascii="Times New Roman" w:eastAsia="Times New Roman" w:hAnsi="Times New Roman" w:cs="Times New Roman"/>
+                <w:sz w:val="24"/>
+                <w:szCs w:val="24"/>
+              </w:rPr>
+              <w:t>Usuarios generales del sistema</w:t>
             </w:r>
           </w:p>
           <w:p>
@@ -842,39 +780,36 @@
                 <w:ilvl w:val="0"/>
                 <w:numId w:val="2"/>
               </w:numPr>
-              <w:spacing w:after="240" w:before="0" w:beforeAutospacing="0" w:line="240" w:lineRule="auto"/>
-              <w:ind w:left="720" w:hanging="360"/>
-            </w:pPr>
-            <w:r>
-              <w:rPr>
-                <w:rFonts w:ascii="Times New Roman" w:cs="Times New Roman" w:eastAsia="Times New Roman" w:hAnsi="Times New Roman"/>
-                <w:sz w:val="24"/>
-                <w:szCs w:val="24"/>
-                <w:rtl w:val="0"/>
-              </w:rPr>
-              <w:t xml:space="preserve">Sistema</w:t>
+              <w:spacing w:after="240" w:line="240" w:lineRule="auto"/>
+            </w:pPr>
+            <w:r>
+              <w:rPr>
+                <w:rFonts w:ascii="Times New Roman" w:eastAsia="Times New Roman" w:hAnsi="Times New Roman" w:cs="Times New Roman"/>
+                <w:sz w:val="24"/>
+                <w:szCs w:val="24"/>
+              </w:rPr>
+              <w:t>Sistema</w:t>
             </w:r>
           </w:p>
         </w:tc>
       </w:tr>
       <w:tr>
         <w:trPr>
-          <w:cantSplit w:val="0"/>
-          <w:trHeight w:val="440" w:hRule="atLeast"/>
-          <w:tblHeader w:val="0"/>
+          <w:trHeight w:val="440"/>
         </w:trPr>
         <w:tc>
           <w:tcPr>
-            <w:vMerge w:val="continue"/>
+            <w:tcW w:w="2400" w:type="dxa"/>
+            <w:vMerge/>
             <w:tcBorders>
-              <w:left w:color="000000" w:space="0" w:sz="12" w:val="single"/>
+              <w:left w:val="single" w:sz="12" w:space="0" w:color="000000"/>
             </w:tcBorders>
-            <w:shd w:fill="a2c4c9" w:val="clear"/>
+            <w:shd w:val="clear" w:color="auto" w:fill="A2C4C9"/>
             <w:tcMar>
-              <w:top w:w="100.0" w:type="dxa"/>
-              <w:left w:w="100.0" w:type="dxa"/>
-              <w:bottom w:w="100.0" w:type="dxa"/>
-              <w:right w:w="100.0" w:type="dxa"/>
+              <w:top w:w="100" w:type="dxa"/>
+              <w:left w:w="100" w:type="dxa"/>
+              <w:bottom w:w="100" w:type="dxa"/>
+              <w:right w:w="100" w:type="dxa"/>
             </w:tcMar>
             <w:vAlign w:val="center"/>
           </w:tcPr>
@@ -883,26 +818,22 @@
               <w:widowControl w:val="0"/>
               <w:spacing w:line="240" w:lineRule="auto"/>
               <w:rPr>
-                <w:rFonts w:ascii="Times New Roman" w:cs="Times New Roman" w:eastAsia="Times New Roman" w:hAnsi="Times New Roman"/>
-                <w:sz w:val="24"/>
-                <w:szCs w:val="24"/>
-              </w:rPr>
-            </w:pPr>
-            <w:r>
-              <w:rPr>
-                <w:rtl w:val="0"/>
-              </w:rPr>
-            </w:r>
+                <w:rFonts w:ascii="Times New Roman" w:eastAsia="Times New Roman" w:hAnsi="Times New Roman" w:cs="Times New Roman"/>
+                <w:sz w:val="24"/>
+                <w:szCs w:val="24"/>
+              </w:rPr>
+            </w:pPr>
           </w:p>
         </w:tc>
         <w:tc>
           <w:tcPr>
-            <w:shd w:fill="d0e0e3" w:val="clear"/>
+            <w:tcW w:w="2595" w:type="dxa"/>
+            <w:shd w:val="clear" w:color="auto" w:fill="D0E0E3"/>
             <w:tcMar>
-              <w:top w:w="100.0" w:type="dxa"/>
-              <w:left w:w="100.0" w:type="dxa"/>
-              <w:bottom w:w="100.0" w:type="dxa"/>
-              <w:right w:w="100.0" w:type="dxa"/>
+              <w:top w:w="100" w:type="dxa"/>
+              <w:left w:w="100" w:type="dxa"/>
+              <w:bottom w:w="100" w:type="dxa"/>
+              <w:right w:w="100" w:type="dxa"/>
             </w:tcMar>
             <w:vAlign w:val="center"/>
           </w:tcPr>
@@ -911,33 +842,32 @@
               <w:widowControl w:val="0"/>
               <w:spacing w:line="240" w:lineRule="auto"/>
               <w:rPr>
-                <w:rFonts w:ascii="Times New Roman" w:cs="Times New Roman" w:eastAsia="Times New Roman" w:hAnsi="Times New Roman"/>
-                <w:sz w:val="24"/>
-                <w:szCs w:val="24"/>
-              </w:rPr>
-            </w:pPr>
-            <w:r>
-              <w:rPr>
-                <w:rFonts w:ascii="Times New Roman" w:cs="Times New Roman" w:eastAsia="Times New Roman" w:hAnsi="Times New Roman"/>
-                <w:sz w:val="24"/>
-                <w:szCs w:val="24"/>
-                <w:rtl w:val="0"/>
-              </w:rPr>
-              <w:t xml:space="preserve">Flujo Básico</w:t>
+                <w:rFonts w:ascii="Times New Roman" w:eastAsia="Times New Roman" w:hAnsi="Times New Roman" w:cs="Times New Roman"/>
+                <w:sz w:val="24"/>
+                <w:szCs w:val="24"/>
+              </w:rPr>
+            </w:pPr>
+            <w:r>
+              <w:rPr>
+                <w:rFonts w:ascii="Times New Roman" w:eastAsia="Times New Roman" w:hAnsi="Times New Roman" w:cs="Times New Roman"/>
+                <w:sz w:val="24"/>
+                <w:szCs w:val="24"/>
+              </w:rPr>
+              <w:t>Flujo Básico</w:t>
             </w:r>
           </w:p>
         </w:tc>
         <w:tc>
           <w:tcPr>
+            <w:tcW w:w="4335" w:type="dxa"/>
             <w:gridSpan w:val="2"/>
-            <w:shd w:fill="ffffff" w:val="clear"/>
+            <w:shd w:val="clear" w:color="auto" w:fill="FFFFFF"/>
             <w:tcMar>
-              <w:top w:w="100.0" w:type="dxa"/>
-              <w:left w:w="100.0" w:type="dxa"/>
-              <w:bottom w:w="100.0" w:type="dxa"/>
-              <w:right w:w="100.0" w:type="dxa"/>
+              <w:top w:w="100" w:type="dxa"/>
+              <w:left w:w="100" w:type="dxa"/>
+              <w:bottom w:w="100" w:type="dxa"/>
+              <w:right w:w="100" w:type="dxa"/>
             </w:tcMar>
-            <w:vAlign w:val="top"/>
           </w:tcPr>
           <w:p>
             <w:pPr>
@@ -946,18 +876,23 @@
                 <w:ilvl w:val="0"/>
                 <w:numId w:val="5"/>
               </w:numPr>
-              <w:spacing w:after="0" w:afterAutospacing="0" w:before="240" w:line="240" w:lineRule="auto"/>
-              <w:ind w:left="720" w:hanging="360"/>
-            </w:pPr>
-            <w:r>
-              <w:rPr>
-                <w:rFonts w:ascii="Times New Roman" w:cs="Times New Roman" w:eastAsia="Times New Roman" w:hAnsi="Times New Roman"/>
-                <w:sz w:val="24"/>
-                <w:szCs w:val="24"/>
-                <w:rtl w:val="0"/>
-              </w:rPr>
-              <w:t xml:space="preserve">El administrador accede al módulo de gestión de usuarios.</w:t>
-              <w:br w:type="textWrapping"/>
+              <w:spacing w:before="240" w:line="240" w:lineRule="auto"/>
+            </w:pPr>
+            <w:r>
+              <w:rPr>
+                <w:rFonts w:ascii="Times New Roman" w:eastAsia="Times New Roman" w:hAnsi="Times New Roman" w:cs="Times New Roman"/>
+                <w:sz w:val="24"/>
+                <w:szCs w:val="24"/>
+              </w:rPr>
+              <w:t>El administrador accede al módulo de gestión de usuarios.</w:t>
+            </w:r>
+            <w:r>
+              <w:rPr>
+                <w:rFonts w:ascii="Times New Roman" w:eastAsia="Times New Roman" w:hAnsi="Times New Roman" w:cs="Times New Roman"/>
+                <w:sz w:val="24"/>
+                <w:szCs w:val="24"/>
+              </w:rPr>
+              <w:br/>
             </w:r>
           </w:p>
           <w:p>
@@ -967,18 +902,23 @@
                 <w:ilvl w:val="0"/>
                 <w:numId w:val="5"/>
               </w:numPr>
-              <w:spacing w:after="0" w:afterAutospacing="0" w:before="0" w:beforeAutospacing="0" w:line="240" w:lineRule="auto"/>
-              <w:ind w:left="720" w:hanging="360"/>
-            </w:pPr>
-            <w:r>
-              <w:rPr>
-                <w:rFonts w:ascii="Times New Roman" w:cs="Times New Roman" w:eastAsia="Times New Roman" w:hAnsi="Times New Roman"/>
-                <w:sz w:val="24"/>
-                <w:szCs w:val="24"/>
-                <w:rtl w:val="0"/>
-              </w:rPr>
-              <w:t xml:space="preserve">El sistema muestra la lista de usuarios registrados.</w:t>
-              <w:br w:type="textWrapping"/>
+              <w:spacing w:line="240" w:lineRule="auto"/>
+            </w:pPr>
+            <w:r>
+              <w:rPr>
+                <w:rFonts w:ascii="Times New Roman" w:eastAsia="Times New Roman" w:hAnsi="Times New Roman" w:cs="Times New Roman"/>
+                <w:sz w:val="24"/>
+                <w:szCs w:val="24"/>
+              </w:rPr>
+              <w:t>El sistema muestra la lista de usuarios registrados.</w:t>
+            </w:r>
+            <w:r>
+              <w:rPr>
+                <w:rFonts w:ascii="Times New Roman" w:eastAsia="Times New Roman" w:hAnsi="Times New Roman" w:cs="Times New Roman"/>
+                <w:sz w:val="24"/>
+                <w:szCs w:val="24"/>
+              </w:rPr>
+              <w:br/>
             </w:r>
           </w:p>
           <w:p>
@@ -988,19 +928,24 @@
                 <w:ilvl w:val="0"/>
                 <w:numId w:val="5"/>
               </w:numPr>
-              <w:spacing w:after="0" w:afterAutospacing="0" w:before="0" w:beforeAutospacing="0" w:line="240" w:lineRule="auto"/>
-              <w:ind w:left="720" w:hanging="360"/>
-            </w:pPr>
-            <w:r>
-              <w:rPr>
-                <w:rFonts w:ascii="Times New Roman" w:cs="Times New Roman" w:eastAsia="Times New Roman" w:hAnsi="Times New Roman"/>
-                <w:sz w:val="24"/>
-                <w:szCs w:val="24"/>
-                <w:rtl w:val="0"/>
-              </w:rPr>
-              <w:t xml:space="preserve">El administrador puede:</w:t>
-              <w:br w:type="textWrapping"/>
-              <w:t xml:space="preserve">Registrar un nuevo usuario (nombre, correo, contraseña, rol).</w:t>
+              <w:spacing w:line="240" w:lineRule="auto"/>
+            </w:pPr>
+            <w:r>
+              <w:rPr>
+                <w:rFonts w:ascii="Times New Roman" w:eastAsia="Times New Roman" w:hAnsi="Times New Roman" w:cs="Times New Roman"/>
+                <w:sz w:val="24"/>
+                <w:szCs w:val="24"/>
+              </w:rPr>
+              <w:t>El administrador puede:</w:t>
+            </w:r>
+            <w:r>
+              <w:rPr>
+                <w:rFonts w:ascii="Times New Roman" w:eastAsia="Times New Roman" w:hAnsi="Times New Roman" w:cs="Times New Roman"/>
+                <w:sz w:val="24"/>
+                <w:szCs w:val="24"/>
+              </w:rPr>
+              <w:br/>
+              <w:t>Registrar un nuevo usuario (nombre, correo, contraseña, rol).</w:t>
             </w:r>
           </w:p>
           <w:p>
@@ -1010,17 +955,15 @@
                 <w:ilvl w:val="1"/>
                 <w:numId w:val="5"/>
               </w:numPr>
-              <w:spacing w:after="0" w:afterAutospacing="0" w:before="0" w:beforeAutospacing="0" w:line="240" w:lineRule="auto"/>
-              <w:ind w:left="1440" w:hanging="360"/>
-            </w:pPr>
-            <w:r>
-              <w:rPr>
-                <w:rFonts w:ascii="Times New Roman" w:cs="Times New Roman" w:eastAsia="Times New Roman" w:hAnsi="Times New Roman"/>
-                <w:sz w:val="24"/>
-                <w:szCs w:val="24"/>
-                <w:rtl w:val="0"/>
-              </w:rPr>
-              <w:t xml:space="preserve">Editar la información de un usuario existente.</w:t>
+              <w:spacing w:line="240" w:lineRule="auto"/>
+            </w:pPr>
+            <w:r>
+              <w:rPr>
+                <w:rFonts w:ascii="Times New Roman" w:eastAsia="Times New Roman" w:hAnsi="Times New Roman" w:cs="Times New Roman"/>
+                <w:sz w:val="24"/>
+                <w:szCs w:val="24"/>
+              </w:rPr>
+              <w:t>Editar la información de un usuario existente.</w:t>
             </w:r>
           </w:p>
           <w:p>
@@ -1030,17 +973,15 @@
                 <w:ilvl w:val="1"/>
                 <w:numId w:val="5"/>
               </w:numPr>
-              <w:spacing w:after="0" w:afterAutospacing="0" w:before="0" w:beforeAutospacing="0" w:line="240" w:lineRule="auto"/>
-              <w:ind w:left="1440" w:hanging="360"/>
-            </w:pPr>
-            <w:r>
-              <w:rPr>
-                <w:rFonts w:ascii="Times New Roman" w:cs="Times New Roman" w:eastAsia="Times New Roman" w:hAnsi="Times New Roman"/>
-                <w:sz w:val="24"/>
-                <w:szCs w:val="24"/>
-                <w:rtl w:val="0"/>
-              </w:rPr>
-              <w:t xml:space="preserve">Cambiar el rol de un usuario.</w:t>
+              <w:spacing w:line="240" w:lineRule="auto"/>
+            </w:pPr>
+            <w:r>
+              <w:rPr>
+                <w:rFonts w:ascii="Times New Roman" w:eastAsia="Times New Roman" w:hAnsi="Times New Roman" w:cs="Times New Roman"/>
+                <w:sz w:val="24"/>
+                <w:szCs w:val="24"/>
+              </w:rPr>
+              <w:t>Cambiar el rol de un usuario.</w:t>
             </w:r>
           </w:p>
           <w:p>
@@ -1050,18 +991,23 @@
                 <w:ilvl w:val="1"/>
                 <w:numId w:val="5"/>
               </w:numPr>
-              <w:spacing w:after="0" w:afterAutospacing="0" w:before="0" w:beforeAutospacing="0" w:line="240" w:lineRule="auto"/>
-              <w:ind w:left="1440" w:hanging="360"/>
-            </w:pPr>
-            <w:r>
-              <w:rPr>
-                <w:rFonts w:ascii="Times New Roman" w:cs="Times New Roman" w:eastAsia="Times New Roman" w:hAnsi="Times New Roman"/>
-                <w:sz w:val="24"/>
-                <w:szCs w:val="24"/>
-                <w:rtl w:val="0"/>
-              </w:rPr>
-              <w:t xml:space="preserve">Eliminar usuarios que ya no estén activos.</w:t>
-              <w:br w:type="textWrapping"/>
+              <w:spacing w:line="240" w:lineRule="auto"/>
+            </w:pPr>
+            <w:r>
+              <w:rPr>
+                <w:rFonts w:ascii="Times New Roman" w:eastAsia="Times New Roman" w:hAnsi="Times New Roman" w:cs="Times New Roman"/>
+                <w:sz w:val="24"/>
+                <w:szCs w:val="24"/>
+              </w:rPr>
+              <w:t>Eliminar usuarios que ya no estén activos.</w:t>
+            </w:r>
+            <w:r>
+              <w:rPr>
+                <w:rFonts w:ascii="Times New Roman" w:eastAsia="Times New Roman" w:hAnsi="Times New Roman" w:cs="Times New Roman"/>
+                <w:sz w:val="24"/>
+                <w:szCs w:val="24"/>
+              </w:rPr>
+              <w:br/>
             </w:r>
           </w:p>
           <w:p>
@@ -1071,17 +1017,15 @@
                 <w:ilvl w:val="0"/>
                 <w:numId w:val="5"/>
               </w:numPr>
-              <w:spacing w:after="0" w:afterAutospacing="0" w:before="0" w:beforeAutospacing="0" w:line="240" w:lineRule="auto"/>
-              <w:ind w:left="720" w:hanging="360"/>
-            </w:pPr>
-            <w:r>
-              <w:rPr>
-                <w:rFonts w:ascii="Times New Roman" w:cs="Times New Roman" w:eastAsia="Times New Roman" w:hAnsi="Times New Roman"/>
-                <w:sz w:val="24"/>
-                <w:szCs w:val="24"/>
-                <w:rtl w:val="0"/>
-              </w:rPr>
-              <w:t xml:space="preserve">El sistema valida la información ingresada.</w:t>
+              <w:spacing w:line="240" w:lineRule="auto"/>
+            </w:pPr>
+            <w:r>
+              <w:rPr>
+                <w:rFonts w:ascii="Times New Roman" w:eastAsia="Times New Roman" w:hAnsi="Times New Roman" w:cs="Times New Roman"/>
+                <w:sz w:val="24"/>
+                <w:szCs w:val="24"/>
+              </w:rPr>
+              <w:t>El sistema valida la información ingresada.</w:t>
             </w:r>
           </w:p>
           <w:p>
@@ -1091,17 +1035,15 @@
                 <w:ilvl w:val="0"/>
                 <w:numId w:val="5"/>
               </w:numPr>
-              <w:spacing w:after="0" w:afterAutospacing="0" w:before="0" w:beforeAutospacing="0" w:line="240" w:lineRule="auto"/>
-              <w:ind w:left="720" w:hanging="360"/>
-            </w:pPr>
-            <w:r>
-              <w:rPr>
-                <w:rFonts w:ascii="Times New Roman" w:cs="Times New Roman" w:eastAsia="Times New Roman" w:hAnsi="Times New Roman"/>
-                <w:sz w:val="24"/>
-                <w:szCs w:val="24"/>
-                <w:rtl w:val="0"/>
-              </w:rPr>
-              <w:t xml:space="preserve">El sistema actualiza los permisos asociados al usuario según el nuevo rol.</w:t>
+              <w:spacing w:line="240" w:lineRule="auto"/>
+            </w:pPr>
+            <w:r>
+              <w:rPr>
+                <w:rFonts w:ascii="Times New Roman" w:eastAsia="Times New Roman" w:hAnsi="Times New Roman" w:cs="Times New Roman"/>
+                <w:sz w:val="24"/>
+                <w:szCs w:val="24"/>
+              </w:rPr>
+              <w:t>El sistema actualiza los permisos asociados al usuario según el nuevo rol.</w:t>
             </w:r>
           </w:p>
           <w:p>
@@ -1111,39 +1053,36 @@
                 <w:ilvl w:val="0"/>
                 <w:numId w:val="5"/>
               </w:numPr>
-              <w:spacing w:after="240" w:before="0" w:beforeAutospacing="0" w:line="240" w:lineRule="auto"/>
-              <w:ind w:left="720" w:hanging="360"/>
-            </w:pPr>
-            <w:r>
-              <w:rPr>
-                <w:rFonts w:ascii="Times New Roman" w:cs="Times New Roman" w:eastAsia="Times New Roman" w:hAnsi="Times New Roman"/>
-                <w:sz w:val="24"/>
-                <w:szCs w:val="24"/>
-                <w:rtl w:val="0"/>
-              </w:rPr>
-              <w:t xml:space="preserve">El sistema registra los cambios en el historial de auditoría.</w:t>
+              <w:spacing w:after="240" w:line="240" w:lineRule="auto"/>
+            </w:pPr>
+            <w:r>
+              <w:rPr>
+                <w:rFonts w:ascii="Times New Roman" w:eastAsia="Times New Roman" w:hAnsi="Times New Roman" w:cs="Times New Roman"/>
+                <w:sz w:val="24"/>
+                <w:szCs w:val="24"/>
+              </w:rPr>
+              <w:t>El sistema registra los cambios en el historial de auditoría.</w:t>
             </w:r>
           </w:p>
         </w:tc>
       </w:tr>
       <w:tr>
         <w:trPr>
-          <w:cantSplit w:val="0"/>
-          <w:trHeight w:val="440" w:hRule="atLeast"/>
-          <w:tblHeader w:val="0"/>
+          <w:trHeight w:val="440"/>
         </w:trPr>
         <w:tc>
           <w:tcPr>
-            <w:vMerge w:val="continue"/>
+            <w:tcW w:w="2400" w:type="dxa"/>
+            <w:vMerge/>
             <w:tcBorders>
-              <w:left w:color="000000" w:space="0" w:sz="12" w:val="single"/>
+              <w:left w:val="single" w:sz="12" w:space="0" w:color="000000"/>
             </w:tcBorders>
-            <w:shd w:fill="a2c4c9" w:val="clear"/>
+            <w:shd w:val="clear" w:color="auto" w:fill="A2C4C9"/>
             <w:tcMar>
-              <w:top w:w="100.0" w:type="dxa"/>
-              <w:left w:w="100.0" w:type="dxa"/>
-              <w:bottom w:w="100.0" w:type="dxa"/>
-              <w:right w:w="100.0" w:type="dxa"/>
+              <w:top w:w="100" w:type="dxa"/>
+              <w:left w:w="100" w:type="dxa"/>
+              <w:bottom w:w="100" w:type="dxa"/>
+              <w:right w:w="100" w:type="dxa"/>
             </w:tcMar>
             <w:vAlign w:val="center"/>
           </w:tcPr>
@@ -1152,26 +1091,22 @@
               <w:widowControl w:val="0"/>
               <w:spacing w:line="240" w:lineRule="auto"/>
               <w:rPr>
-                <w:rFonts w:ascii="Times New Roman" w:cs="Times New Roman" w:eastAsia="Times New Roman" w:hAnsi="Times New Roman"/>
-                <w:sz w:val="24"/>
-                <w:szCs w:val="24"/>
-              </w:rPr>
-            </w:pPr>
-            <w:r>
-              <w:rPr>
-                <w:rtl w:val="0"/>
-              </w:rPr>
-            </w:r>
+                <w:rFonts w:ascii="Times New Roman" w:eastAsia="Times New Roman" w:hAnsi="Times New Roman" w:cs="Times New Roman"/>
+                <w:sz w:val="24"/>
+                <w:szCs w:val="24"/>
+              </w:rPr>
+            </w:pPr>
           </w:p>
         </w:tc>
         <w:tc>
           <w:tcPr>
-            <w:shd w:fill="d0e0e3" w:val="clear"/>
+            <w:tcW w:w="2595" w:type="dxa"/>
+            <w:shd w:val="clear" w:color="auto" w:fill="D0E0E3"/>
             <w:tcMar>
-              <w:top w:w="100.0" w:type="dxa"/>
-              <w:left w:w="100.0" w:type="dxa"/>
-              <w:bottom w:w="100.0" w:type="dxa"/>
-              <w:right w:w="100.0" w:type="dxa"/>
+              <w:top w:w="100" w:type="dxa"/>
+              <w:left w:w="100" w:type="dxa"/>
+              <w:bottom w:w="100" w:type="dxa"/>
+              <w:right w:w="100" w:type="dxa"/>
             </w:tcMar>
             <w:vAlign w:val="center"/>
           </w:tcPr>
@@ -1180,33 +1115,32 @@
               <w:widowControl w:val="0"/>
               <w:spacing w:line="240" w:lineRule="auto"/>
               <w:rPr>
-                <w:rFonts w:ascii="Times New Roman" w:cs="Times New Roman" w:eastAsia="Times New Roman" w:hAnsi="Times New Roman"/>
-                <w:sz w:val="24"/>
-                <w:szCs w:val="24"/>
-              </w:rPr>
-            </w:pPr>
-            <w:r>
-              <w:rPr>
-                <w:rFonts w:ascii="Times New Roman" w:cs="Times New Roman" w:eastAsia="Times New Roman" w:hAnsi="Times New Roman"/>
-                <w:sz w:val="24"/>
-                <w:szCs w:val="24"/>
-                <w:rtl w:val="0"/>
-              </w:rPr>
-              <w:t xml:space="preserve">Flujos Excepcionales</w:t>
+                <w:rFonts w:ascii="Times New Roman" w:eastAsia="Times New Roman" w:hAnsi="Times New Roman" w:cs="Times New Roman"/>
+                <w:sz w:val="24"/>
+                <w:szCs w:val="24"/>
+              </w:rPr>
+            </w:pPr>
+            <w:r>
+              <w:rPr>
+                <w:rFonts w:ascii="Times New Roman" w:eastAsia="Times New Roman" w:hAnsi="Times New Roman" w:cs="Times New Roman"/>
+                <w:sz w:val="24"/>
+                <w:szCs w:val="24"/>
+              </w:rPr>
+              <w:t>Flujos Excepcionales</w:t>
             </w:r>
           </w:p>
         </w:tc>
         <w:tc>
           <w:tcPr>
+            <w:tcW w:w="4335" w:type="dxa"/>
             <w:gridSpan w:val="2"/>
-            <w:shd w:fill="ffffff" w:val="clear"/>
+            <w:shd w:val="clear" w:color="auto" w:fill="FFFFFF"/>
             <w:tcMar>
-              <w:top w:w="100.0" w:type="dxa"/>
-              <w:left w:w="100.0" w:type="dxa"/>
-              <w:bottom w:w="100.0" w:type="dxa"/>
-              <w:right w:w="100.0" w:type="dxa"/>
+              <w:top w:w="100" w:type="dxa"/>
+              <w:left w:w="100" w:type="dxa"/>
+              <w:bottom w:w="100" w:type="dxa"/>
+              <w:right w:w="100" w:type="dxa"/>
             </w:tcMar>
-            <w:vAlign w:val="top"/>
           </w:tcPr>
           <w:p>
             <w:pPr>
@@ -1215,22 +1149,20 @@
                 <w:ilvl w:val="0"/>
                 <w:numId w:val="6"/>
               </w:numPr>
-              <w:spacing w:after="0" w:afterAutospacing="0" w:before="240" w:line="240" w:lineRule="auto"/>
-              <w:ind w:left="720" w:hanging="360"/>
-              <w:rPr>
-                <w:rFonts w:ascii="Times New Roman" w:cs="Times New Roman" w:eastAsia="Times New Roman" w:hAnsi="Times New Roman"/>
-                <w:sz w:val="24"/>
-                <w:szCs w:val="24"/>
-              </w:rPr>
-            </w:pPr>
-            <w:r>
-              <w:rPr>
-                <w:rFonts w:ascii="Times New Roman" w:cs="Times New Roman" w:eastAsia="Times New Roman" w:hAnsi="Times New Roman"/>
-                <w:sz w:val="24"/>
-                <w:szCs w:val="24"/>
-                <w:rtl w:val="0"/>
-              </w:rPr>
-              <w:t xml:space="preserve">Si el correo electrónico ya existe en el sistema, se rechaza el registro del usuario.</w:t>
+              <w:spacing w:before="240" w:line="240" w:lineRule="auto"/>
+              <w:rPr>
+                <w:rFonts w:ascii="Times New Roman" w:eastAsia="Times New Roman" w:hAnsi="Times New Roman" w:cs="Times New Roman"/>
+                <w:sz w:val="24"/>
+                <w:szCs w:val="24"/>
+              </w:rPr>
+            </w:pPr>
+            <w:r>
+              <w:rPr>
+                <w:rFonts w:ascii="Times New Roman" w:eastAsia="Times New Roman" w:hAnsi="Times New Roman" w:cs="Times New Roman"/>
+                <w:sz w:val="24"/>
+                <w:szCs w:val="24"/>
+              </w:rPr>
+              <w:t>Si el correo electrónico ya existe en el sistema, se rechaza el registro del usuario.</w:t>
             </w:r>
           </w:p>
           <w:p>
@@ -1240,22 +1172,20 @@
                 <w:ilvl w:val="0"/>
                 <w:numId w:val="6"/>
               </w:numPr>
-              <w:spacing w:after="0" w:afterAutospacing="0" w:before="0" w:beforeAutospacing="0" w:line="240" w:lineRule="auto"/>
-              <w:ind w:left="720" w:hanging="360"/>
-              <w:rPr>
-                <w:rFonts w:ascii="Times New Roman" w:cs="Times New Roman" w:eastAsia="Times New Roman" w:hAnsi="Times New Roman"/>
-                <w:sz w:val="24"/>
-                <w:szCs w:val="24"/>
-              </w:rPr>
-            </w:pPr>
-            <w:r>
-              <w:rPr>
-                <w:rFonts w:ascii="Times New Roman" w:cs="Times New Roman" w:eastAsia="Times New Roman" w:hAnsi="Times New Roman"/>
-                <w:sz w:val="24"/>
-                <w:szCs w:val="24"/>
-                <w:rtl w:val="0"/>
-              </w:rPr>
-              <w:t xml:space="preserve">Si el administrador intenta eliminar su propio usuario, el sistema lo bloquea.</w:t>
+              <w:spacing w:line="240" w:lineRule="auto"/>
+              <w:rPr>
+                <w:rFonts w:ascii="Times New Roman" w:eastAsia="Times New Roman" w:hAnsi="Times New Roman" w:cs="Times New Roman"/>
+                <w:sz w:val="24"/>
+                <w:szCs w:val="24"/>
+              </w:rPr>
+            </w:pPr>
+            <w:r>
+              <w:rPr>
+                <w:rFonts w:ascii="Times New Roman" w:eastAsia="Times New Roman" w:hAnsi="Times New Roman" w:cs="Times New Roman"/>
+                <w:sz w:val="24"/>
+                <w:szCs w:val="24"/>
+              </w:rPr>
+              <w:t>Si el administrador intenta eliminar su propio usuario, el sistema lo bloquea.</w:t>
             </w:r>
           </w:p>
           <w:p>
@@ -1265,22 +1195,20 @@
                 <w:ilvl w:val="0"/>
                 <w:numId w:val="6"/>
               </w:numPr>
-              <w:spacing w:after="0" w:afterAutospacing="0" w:before="0" w:beforeAutospacing="0" w:line="240" w:lineRule="auto"/>
-              <w:ind w:left="720" w:hanging="360"/>
-              <w:rPr>
-                <w:rFonts w:ascii="Times New Roman" w:cs="Times New Roman" w:eastAsia="Times New Roman" w:hAnsi="Times New Roman"/>
-                <w:sz w:val="24"/>
-                <w:szCs w:val="24"/>
-              </w:rPr>
-            </w:pPr>
-            <w:r>
-              <w:rPr>
-                <w:rFonts w:ascii="Times New Roman" w:cs="Times New Roman" w:eastAsia="Times New Roman" w:hAnsi="Times New Roman"/>
-                <w:sz w:val="24"/>
-                <w:szCs w:val="24"/>
-                <w:rtl w:val="0"/>
-              </w:rPr>
-              <w:t xml:space="preserve">Si se asigna un rol inexistente, se impide la actualización del usuario.</w:t>
+              <w:spacing w:line="240" w:lineRule="auto"/>
+              <w:rPr>
+                <w:rFonts w:ascii="Times New Roman" w:eastAsia="Times New Roman" w:hAnsi="Times New Roman" w:cs="Times New Roman"/>
+                <w:sz w:val="24"/>
+                <w:szCs w:val="24"/>
+              </w:rPr>
+            </w:pPr>
+            <w:r>
+              <w:rPr>
+                <w:rFonts w:ascii="Times New Roman" w:eastAsia="Times New Roman" w:hAnsi="Times New Roman" w:cs="Times New Roman"/>
+                <w:sz w:val="24"/>
+                <w:szCs w:val="24"/>
+              </w:rPr>
+              <w:t>Si se asigna un rol inexistente, se impide la actualización del usuario.</w:t>
             </w:r>
           </w:p>
           <w:p>
@@ -1290,45 +1218,42 @@
                 <w:ilvl w:val="0"/>
                 <w:numId w:val="6"/>
               </w:numPr>
-              <w:spacing w:after="240" w:before="0" w:beforeAutospacing="0" w:line="240" w:lineRule="auto"/>
-              <w:ind w:left="720" w:hanging="360"/>
-              <w:rPr>
-                <w:rFonts w:ascii="Times New Roman" w:cs="Times New Roman" w:eastAsia="Times New Roman" w:hAnsi="Times New Roman"/>
-                <w:sz w:val="24"/>
-                <w:szCs w:val="24"/>
-              </w:rPr>
-            </w:pPr>
-            <w:r>
-              <w:rPr>
-                <w:rFonts w:ascii="Times New Roman" w:cs="Times New Roman" w:eastAsia="Times New Roman" w:hAnsi="Times New Roman"/>
-                <w:sz w:val="24"/>
-                <w:szCs w:val="24"/>
-                <w:rtl w:val="0"/>
-              </w:rPr>
-              <w:t xml:space="preserve">Si la contraseña no cumple con las políticas de seguridad, se muestra un mensaje de error.</w:t>
+              <w:spacing w:after="240" w:line="240" w:lineRule="auto"/>
+              <w:rPr>
+                <w:rFonts w:ascii="Times New Roman" w:eastAsia="Times New Roman" w:hAnsi="Times New Roman" w:cs="Times New Roman"/>
+                <w:sz w:val="24"/>
+                <w:szCs w:val="24"/>
+              </w:rPr>
+            </w:pPr>
+            <w:r>
+              <w:rPr>
+                <w:rFonts w:ascii="Times New Roman" w:eastAsia="Times New Roman" w:hAnsi="Times New Roman" w:cs="Times New Roman"/>
+                <w:sz w:val="24"/>
+                <w:szCs w:val="24"/>
+              </w:rPr>
+              <w:t>Si la contraseña no cumple con las políticas de seguridad, se muestra un mensaje de error.</w:t>
             </w:r>
           </w:p>
         </w:tc>
       </w:tr>
       <w:tr>
         <w:trPr>
-          <w:cantSplit w:val="0"/>
-          <w:trHeight w:val="440" w:hRule="atLeast"/>
-          <w:tblHeader w:val="0"/>
+          <w:trHeight w:val="440"/>
         </w:trPr>
         <w:tc>
           <w:tcPr>
-            <w:vMerge w:val="continue"/>
+            <w:tcW w:w="2400" w:type="dxa"/>
+            <w:vMerge/>
             <w:tcBorders>
-              <w:left w:color="000000" w:space="0" w:sz="12" w:val="single"/>
-              <w:bottom w:color="000000" w:space="0" w:sz="12" w:val="single"/>
+              <w:left w:val="single" w:sz="12" w:space="0" w:color="000000"/>
+              <w:bottom w:val="single" w:sz="12" w:space="0" w:color="000000"/>
             </w:tcBorders>
-            <w:shd w:fill="a2c4c9" w:val="clear"/>
+            <w:shd w:val="clear" w:color="auto" w:fill="A2C4C9"/>
             <w:tcMar>
-              <w:top w:w="100.0" w:type="dxa"/>
-              <w:left w:w="100.0" w:type="dxa"/>
-              <w:bottom w:w="100.0" w:type="dxa"/>
-              <w:right w:w="100.0" w:type="dxa"/>
+              <w:top w:w="100" w:type="dxa"/>
+              <w:left w:w="100" w:type="dxa"/>
+              <w:bottom w:w="100" w:type="dxa"/>
+              <w:right w:w="100" w:type="dxa"/>
             </w:tcMar>
             <w:vAlign w:val="center"/>
           </w:tcPr>
@@ -1337,29 +1262,25 @@
               <w:widowControl w:val="0"/>
               <w:spacing w:line="240" w:lineRule="auto"/>
               <w:rPr>
-                <w:rFonts w:ascii="Times New Roman" w:cs="Times New Roman" w:eastAsia="Times New Roman" w:hAnsi="Times New Roman"/>
-                <w:sz w:val="24"/>
-                <w:szCs w:val="24"/>
-              </w:rPr>
-            </w:pPr>
-            <w:r>
-              <w:rPr>
-                <w:rtl w:val="0"/>
-              </w:rPr>
-            </w:r>
+                <w:rFonts w:ascii="Times New Roman" w:eastAsia="Times New Roman" w:hAnsi="Times New Roman" w:cs="Times New Roman"/>
+                <w:sz w:val="24"/>
+                <w:szCs w:val="24"/>
+              </w:rPr>
+            </w:pPr>
           </w:p>
         </w:tc>
         <w:tc>
           <w:tcPr>
+            <w:tcW w:w="2595" w:type="dxa"/>
             <w:tcBorders>
-              <w:bottom w:color="000000" w:space="0" w:sz="12" w:val="single"/>
+              <w:bottom w:val="single" w:sz="12" w:space="0" w:color="000000"/>
             </w:tcBorders>
-            <w:shd w:fill="d0e0e3" w:val="clear"/>
+            <w:shd w:val="clear" w:color="auto" w:fill="D0E0E3"/>
             <w:tcMar>
-              <w:top w:w="100.0" w:type="dxa"/>
-              <w:left w:w="100.0" w:type="dxa"/>
-              <w:bottom w:w="100.0" w:type="dxa"/>
-              <w:right w:w="100.0" w:type="dxa"/>
+              <w:top w:w="100" w:type="dxa"/>
+              <w:left w:w="100" w:type="dxa"/>
+              <w:bottom w:w="100" w:type="dxa"/>
+              <w:right w:w="100" w:type="dxa"/>
             </w:tcMar>
             <w:vAlign w:val="center"/>
           </w:tcPr>
@@ -1368,36 +1289,35 @@
               <w:widowControl w:val="0"/>
               <w:spacing w:line="240" w:lineRule="auto"/>
               <w:rPr>
-                <w:rFonts w:ascii="Times New Roman" w:cs="Times New Roman" w:eastAsia="Times New Roman" w:hAnsi="Times New Roman"/>
-                <w:sz w:val="24"/>
-                <w:szCs w:val="24"/>
-              </w:rPr>
-            </w:pPr>
-            <w:r>
-              <w:rPr>
-                <w:rFonts w:ascii="Times New Roman" w:cs="Times New Roman" w:eastAsia="Times New Roman" w:hAnsi="Times New Roman"/>
-                <w:sz w:val="24"/>
-                <w:szCs w:val="24"/>
-                <w:rtl w:val="0"/>
-              </w:rPr>
-              <w:t xml:space="preserve">Servicios Utilizados</w:t>
+                <w:rFonts w:ascii="Times New Roman" w:eastAsia="Times New Roman" w:hAnsi="Times New Roman" w:cs="Times New Roman"/>
+                <w:sz w:val="24"/>
+                <w:szCs w:val="24"/>
+              </w:rPr>
+            </w:pPr>
+            <w:r>
+              <w:rPr>
+                <w:rFonts w:ascii="Times New Roman" w:eastAsia="Times New Roman" w:hAnsi="Times New Roman" w:cs="Times New Roman"/>
+                <w:sz w:val="24"/>
+                <w:szCs w:val="24"/>
+              </w:rPr>
+              <w:t>Servicios Utilizados</w:t>
             </w:r>
           </w:p>
         </w:tc>
         <w:tc>
           <w:tcPr>
+            <w:tcW w:w="4335" w:type="dxa"/>
             <w:gridSpan w:val="2"/>
             <w:tcBorders>
-              <w:bottom w:color="000000" w:space="0" w:sz="12" w:val="single"/>
+              <w:bottom w:val="single" w:sz="12" w:space="0" w:color="000000"/>
             </w:tcBorders>
-            <w:shd w:fill="ffffff" w:val="clear"/>
+            <w:shd w:val="clear" w:color="auto" w:fill="FFFFFF"/>
             <w:tcMar>
-              <w:top w:w="100.0" w:type="dxa"/>
-              <w:left w:w="100.0" w:type="dxa"/>
-              <w:bottom w:w="100.0" w:type="dxa"/>
-              <w:right w:w="100.0" w:type="dxa"/>
+              <w:top w:w="100" w:type="dxa"/>
+              <w:left w:w="100" w:type="dxa"/>
+              <w:bottom w:w="100" w:type="dxa"/>
+              <w:right w:w="100" w:type="dxa"/>
             </w:tcMar>
-            <w:vAlign w:val="top"/>
           </w:tcPr>
           <w:p>
             <w:pPr>
@@ -1407,22 +1327,20 @@
                 <w:numId w:val="4"/>
               </w:numPr>
               <w:spacing w:line="240" w:lineRule="auto"/>
-              <w:ind w:left="708.6614173228347" w:hanging="360"/>
-              <w:rPr>
-                <w:rFonts w:ascii="Times New Roman" w:cs="Times New Roman" w:eastAsia="Times New Roman" w:hAnsi="Times New Roman"/>
-                <w:sz w:val="24"/>
-                <w:szCs w:val="24"/>
-                <w:u w:val="none"/>
-              </w:rPr>
-            </w:pPr>
-            <w:r>
-              <w:rPr>
-                <w:rFonts w:ascii="Times New Roman" w:cs="Times New Roman" w:eastAsia="Times New Roman" w:hAnsi="Times New Roman"/>
-                <w:sz w:val="24"/>
-                <w:szCs w:val="24"/>
-                <w:rtl w:val="0"/>
-              </w:rPr>
-              <w:t xml:space="preserve">Base de datos de usuarios</w:t>
+              <w:ind w:left="708"/>
+              <w:rPr>
+                <w:rFonts w:ascii="Times New Roman" w:eastAsia="Times New Roman" w:hAnsi="Times New Roman" w:cs="Times New Roman"/>
+                <w:sz w:val="24"/>
+                <w:szCs w:val="24"/>
+              </w:rPr>
+            </w:pPr>
+            <w:r>
+              <w:rPr>
+                <w:rFonts w:ascii="Times New Roman" w:eastAsia="Times New Roman" w:hAnsi="Times New Roman" w:cs="Times New Roman"/>
+                <w:sz w:val="24"/>
+                <w:szCs w:val="24"/>
+              </w:rPr>
+              <w:t>Base de datos de usuarios</w:t>
             </w:r>
           </w:p>
           <w:p>
@@ -1433,22 +1351,20 @@
                 <w:numId w:val="4"/>
               </w:numPr>
               <w:spacing w:line="240" w:lineRule="auto"/>
-              <w:ind w:left="708.6614173228347" w:hanging="360"/>
-              <w:rPr>
-                <w:rFonts w:ascii="Times New Roman" w:cs="Times New Roman" w:eastAsia="Times New Roman" w:hAnsi="Times New Roman"/>
-                <w:sz w:val="24"/>
-                <w:szCs w:val="24"/>
-                <w:u w:val="none"/>
-              </w:rPr>
-            </w:pPr>
-            <w:r>
-              <w:rPr>
-                <w:rFonts w:ascii="Times New Roman" w:cs="Times New Roman" w:eastAsia="Times New Roman" w:hAnsi="Times New Roman"/>
-                <w:sz w:val="24"/>
-                <w:szCs w:val="24"/>
-                <w:rtl w:val="0"/>
-              </w:rPr>
-              <w:t xml:space="preserve">Módulo de autenticación y roles</w:t>
+              <w:ind w:left="708"/>
+              <w:rPr>
+                <w:rFonts w:ascii="Times New Roman" w:eastAsia="Times New Roman" w:hAnsi="Times New Roman" w:cs="Times New Roman"/>
+                <w:sz w:val="24"/>
+                <w:szCs w:val="24"/>
+              </w:rPr>
+            </w:pPr>
+            <w:r>
+              <w:rPr>
+                <w:rFonts w:ascii="Times New Roman" w:eastAsia="Times New Roman" w:hAnsi="Times New Roman" w:cs="Times New Roman"/>
+                <w:sz w:val="24"/>
+                <w:szCs w:val="24"/>
+              </w:rPr>
+              <w:t>Módulo de autenticación y roles</w:t>
             </w:r>
           </w:p>
           <w:p>
@@ -1459,62 +1375,54 @@
                 <w:numId w:val="4"/>
               </w:numPr>
               <w:spacing w:line="240" w:lineRule="auto"/>
-              <w:ind w:left="708.6614173228347" w:hanging="360"/>
-              <w:rPr>
-                <w:rFonts w:ascii="Times New Roman" w:cs="Times New Roman" w:eastAsia="Times New Roman" w:hAnsi="Times New Roman"/>
-                <w:sz w:val="24"/>
-                <w:szCs w:val="24"/>
-                <w:u w:val="none"/>
-              </w:rPr>
-            </w:pPr>
-            <w:r>
-              <w:rPr>
-                <w:rFonts w:ascii="Times New Roman" w:cs="Times New Roman" w:eastAsia="Times New Roman" w:hAnsi="Times New Roman"/>
-                <w:sz w:val="24"/>
-                <w:szCs w:val="24"/>
-                <w:rtl w:val="0"/>
-              </w:rPr>
-              <w:t xml:space="preserve">Módulo de auditoría del sistema</w:t>
-            </w:r>
-          </w:p>
-          <w:p>
-            <w:pPr>
-              <w:widowControl w:val="0"/>
-              <w:spacing w:line="240" w:lineRule="auto"/>
-              <w:ind w:left="720" w:firstLine="0"/>
-              <w:rPr>
-                <w:rFonts w:ascii="Times New Roman" w:cs="Times New Roman" w:eastAsia="Times New Roman" w:hAnsi="Times New Roman"/>
-                <w:sz w:val="24"/>
-                <w:szCs w:val="24"/>
-              </w:rPr>
-            </w:pPr>
-            <w:r>
-              <w:rPr>
-                <w:rtl w:val="0"/>
-              </w:rPr>
-            </w:r>
+              <w:ind w:left="708"/>
+              <w:rPr>
+                <w:rFonts w:ascii="Times New Roman" w:eastAsia="Times New Roman" w:hAnsi="Times New Roman" w:cs="Times New Roman"/>
+                <w:sz w:val="24"/>
+                <w:szCs w:val="24"/>
+              </w:rPr>
+            </w:pPr>
+            <w:r>
+              <w:rPr>
+                <w:rFonts w:ascii="Times New Roman" w:eastAsia="Times New Roman" w:hAnsi="Times New Roman" w:cs="Times New Roman"/>
+                <w:sz w:val="24"/>
+                <w:szCs w:val="24"/>
+              </w:rPr>
+              <w:t>Módulo de auditoría del sistema</w:t>
+            </w:r>
+          </w:p>
+          <w:p>
+            <w:pPr>
+              <w:widowControl w:val="0"/>
+              <w:spacing w:line="240" w:lineRule="auto"/>
+              <w:ind w:left="720"/>
+              <w:rPr>
+                <w:rFonts w:ascii="Times New Roman" w:eastAsia="Times New Roman" w:hAnsi="Times New Roman" w:cs="Times New Roman"/>
+                <w:sz w:val="24"/>
+                <w:szCs w:val="24"/>
+              </w:rPr>
+            </w:pPr>
           </w:p>
         </w:tc>
       </w:tr>
       <w:tr>
         <w:trPr>
-          <w:cantSplit w:val="0"/>
-          <w:trHeight w:val="440" w:hRule="atLeast"/>
-          <w:tblHeader w:val="0"/>
+          <w:trHeight w:val="440"/>
         </w:trPr>
         <w:tc>
           <w:tcPr>
+            <w:tcW w:w="2400" w:type="dxa"/>
             <w:tcBorders>
-              <w:top w:color="000000" w:space="0" w:sz="12" w:val="single"/>
-              <w:left w:color="000000" w:space="0" w:sz="12" w:val="single"/>
-              <w:bottom w:color="000000" w:space="0" w:sz="12" w:val="single"/>
+              <w:top w:val="single" w:sz="12" w:space="0" w:color="000000"/>
+              <w:left w:val="single" w:sz="12" w:space="0" w:color="000000"/>
+              <w:bottom w:val="single" w:sz="12" w:space="0" w:color="000000"/>
             </w:tcBorders>
-            <w:shd w:fill="a2c4c9" w:val="clear"/>
+            <w:shd w:val="clear" w:color="auto" w:fill="A2C4C9"/>
             <w:tcMar>
-              <w:top w:w="100.0" w:type="dxa"/>
-              <w:left w:w="100.0" w:type="dxa"/>
-              <w:bottom w:w="100.0" w:type="dxa"/>
-              <w:right w:w="100.0" w:type="dxa"/>
+              <w:top w:w="100" w:type="dxa"/>
+              <w:left w:w="100" w:type="dxa"/>
+              <w:bottom w:w="100" w:type="dxa"/>
+              <w:right w:w="100" w:type="dxa"/>
             </w:tcMar>
             <w:vAlign w:val="center"/>
           </w:tcPr>
@@ -1523,35 +1431,35 @@
               <w:widowControl w:val="0"/>
               <w:spacing w:line="240" w:lineRule="auto"/>
               <w:rPr>
-                <w:rFonts w:ascii="Times New Roman" w:cs="Times New Roman" w:eastAsia="Times New Roman" w:hAnsi="Times New Roman"/>
-                <w:sz w:val="24"/>
-                <w:szCs w:val="24"/>
-              </w:rPr>
-            </w:pPr>
-            <w:r>
-              <w:rPr>
-                <w:rFonts w:ascii="Times New Roman" w:cs="Times New Roman" w:eastAsia="Times New Roman" w:hAnsi="Times New Roman"/>
-                <w:sz w:val="24"/>
-                <w:szCs w:val="24"/>
-                <w:rtl w:val="0"/>
-              </w:rPr>
-              <w:t xml:space="preserve">Post Condiciones</w:t>
+                <w:rFonts w:ascii="Times New Roman" w:eastAsia="Times New Roman" w:hAnsi="Times New Roman" w:cs="Times New Roman"/>
+                <w:sz w:val="24"/>
+                <w:szCs w:val="24"/>
+              </w:rPr>
+            </w:pPr>
+            <w:r>
+              <w:rPr>
+                <w:rFonts w:ascii="Times New Roman" w:eastAsia="Times New Roman" w:hAnsi="Times New Roman" w:cs="Times New Roman"/>
+                <w:sz w:val="24"/>
+                <w:szCs w:val="24"/>
+              </w:rPr>
+              <w:t>Post Condiciones</w:t>
             </w:r>
           </w:p>
         </w:tc>
         <w:tc>
           <w:tcPr>
+            <w:tcW w:w="6930" w:type="dxa"/>
             <w:gridSpan w:val="3"/>
             <w:tcBorders>
-              <w:top w:color="000000" w:space="0" w:sz="12" w:val="single"/>
-              <w:bottom w:color="000000" w:space="0" w:sz="12" w:val="single"/>
+              <w:top w:val="single" w:sz="12" w:space="0" w:color="000000"/>
+              <w:bottom w:val="single" w:sz="12" w:space="0" w:color="000000"/>
             </w:tcBorders>
-            <w:shd w:fill="ffffff" w:val="clear"/>
+            <w:shd w:val="clear" w:color="auto" w:fill="FFFFFF"/>
             <w:tcMar>
-              <w:top w:w="100.0" w:type="dxa"/>
-              <w:left w:w="100.0" w:type="dxa"/>
-              <w:bottom w:w="100.0" w:type="dxa"/>
-              <w:right w:w="100.0" w:type="dxa"/>
+              <w:top w:w="100" w:type="dxa"/>
+              <w:left w:w="100" w:type="dxa"/>
+              <w:bottom w:w="100" w:type="dxa"/>
+              <w:right w:w="100" w:type="dxa"/>
             </w:tcMar>
             <w:vAlign w:val="center"/>
           </w:tcPr>
@@ -1562,17 +1470,15 @@
                 <w:ilvl w:val="0"/>
                 <w:numId w:val="7"/>
               </w:numPr>
-              <w:spacing w:after="0" w:afterAutospacing="0" w:before="240" w:line="240" w:lineRule="auto"/>
-              <w:ind w:left="720" w:hanging="360"/>
-            </w:pPr>
-            <w:r>
-              <w:rPr>
-                <w:rFonts w:ascii="Times New Roman" w:cs="Times New Roman" w:eastAsia="Times New Roman" w:hAnsi="Times New Roman"/>
-                <w:sz w:val="24"/>
-                <w:szCs w:val="24"/>
-                <w:rtl w:val="0"/>
-              </w:rPr>
-              <w:t xml:space="preserve">El nuevo usuario queda registrado y activo con su rol asignado.</w:t>
+              <w:spacing w:before="240" w:line="240" w:lineRule="auto"/>
+            </w:pPr>
+            <w:r>
+              <w:rPr>
+                <w:rFonts w:ascii="Times New Roman" w:eastAsia="Times New Roman" w:hAnsi="Times New Roman" w:cs="Times New Roman"/>
+                <w:sz w:val="24"/>
+                <w:szCs w:val="24"/>
+              </w:rPr>
+              <w:t>El nuevo usuario queda registrado y activo con su rol asignado.</w:t>
             </w:r>
           </w:p>
           <w:p>
@@ -1582,17 +1488,15 @@
                 <w:ilvl w:val="0"/>
                 <w:numId w:val="7"/>
               </w:numPr>
-              <w:spacing w:after="0" w:afterAutospacing="0" w:before="0" w:beforeAutospacing="0" w:line="240" w:lineRule="auto"/>
-              <w:ind w:left="720" w:hanging="360"/>
-            </w:pPr>
-            <w:r>
-              <w:rPr>
-                <w:rFonts w:ascii="Times New Roman" w:cs="Times New Roman" w:eastAsia="Times New Roman" w:hAnsi="Times New Roman"/>
-                <w:sz w:val="24"/>
-                <w:szCs w:val="24"/>
-                <w:rtl w:val="0"/>
-              </w:rPr>
-              <w:t xml:space="preserve">Los cambios se reflejan inmediatamente en los permisos de acceso al sistema.</w:t>
+              <w:spacing w:line="240" w:lineRule="auto"/>
+            </w:pPr>
+            <w:r>
+              <w:rPr>
+                <w:rFonts w:ascii="Times New Roman" w:eastAsia="Times New Roman" w:hAnsi="Times New Roman" w:cs="Times New Roman"/>
+                <w:sz w:val="24"/>
+                <w:szCs w:val="24"/>
+              </w:rPr>
+              <w:t>Los cambios se reflejan inmediatamente en los permisos de acceso al sistema.</w:t>
             </w:r>
           </w:p>
           <w:p>
@@ -1602,83 +1506,71 @@
                 <w:ilvl w:val="0"/>
                 <w:numId w:val="7"/>
               </w:numPr>
-              <w:spacing w:after="240" w:before="0" w:beforeAutospacing="0" w:line="240" w:lineRule="auto"/>
-              <w:ind w:left="720" w:hanging="360"/>
-            </w:pPr>
-            <w:r>
-              <w:rPr>
-                <w:rFonts w:ascii="Times New Roman" w:cs="Times New Roman" w:eastAsia="Times New Roman" w:hAnsi="Times New Roman"/>
-                <w:sz w:val="24"/>
-                <w:szCs w:val="24"/>
-                <w:rtl w:val="0"/>
-              </w:rPr>
-              <w:t xml:space="preserve">Todas las acciones son registradas en el historial de auditoría con hora, usuario y tipo de cambio.</w:t>
+              <w:spacing w:after="240" w:line="240" w:lineRule="auto"/>
+            </w:pPr>
+            <w:r>
+              <w:rPr>
+                <w:rFonts w:ascii="Times New Roman" w:eastAsia="Times New Roman" w:hAnsi="Times New Roman" w:cs="Times New Roman"/>
+                <w:sz w:val="24"/>
+                <w:szCs w:val="24"/>
+              </w:rPr>
+              <w:t>Todas las acciones son registradas en el historial de auditoría con hora, usuario y tipo de cambio.</w:t>
             </w:r>
           </w:p>
         </w:tc>
       </w:tr>
     </w:tbl>
-    <w:p>
-      <w:pPr>
-        <w:rPr/>
-      </w:pPr>
-      <w:r>
-        <w:rPr>
-          <w:rtl w:val="0"/>
-        </w:rPr>
-      </w:r>
-    </w:p>
-    <w:p>
-      <w:pPr>
-        <w:rPr/>
-      </w:pPr>
-      <w:r>
-        <w:rPr>
-          <w:rtl w:val="0"/>
-        </w:rPr>
-      </w:r>
-    </w:p>
+    <w:p/>
+    <w:p/>
     <w:p>
       <w:pPr>
         <w:widowControl w:val="0"/>
         <w:spacing w:line="240" w:lineRule="auto"/>
         <w:rPr>
-          <w:rFonts w:ascii="Times New Roman" w:cs="Times New Roman" w:eastAsia="Times New Roman" w:hAnsi="Times New Roman"/>
+          <w:rFonts w:ascii="Times New Roman" w:eastAsia="Times New Roman" w:hAnsi="Times New Roman" w:cs="Times New Roman"/>
           <w:sz w:val="24"/>
           <w:szCs w:val="24"/>
         </w:rPr>
       </w:pPr>
       <w:r>
         <w:rPr>
-          <w:rFonts w:ascii="Times New Roman" w:cs="Times New Roman" w:eastAsia="Times New Roman" w:hAnsi="Times New Roman"/>
+          <w:rFonts w:ascii="Times New Roman" w:eastAsia="Times New Roman" w:hAnsi="Times New Roman" w:cs="Times New Roman"/>
           <w:sz w:val="24"/>
           <w:szCs w:val="24"/>
-          <w:rtl w:val="0"/>
         </w:rPr>
-        <w:t xml:space="preserve">Diagrama de casos de uso:</w:t>
-        <w:br w:type="textWrapping"/>
+        <w:t>Diagrama de casos de uso:</w:t>
       </w:r>
       <w:r>
         <w:rPr>
-          <w:rFonts w:ascii="Times New Roman" w:cs="Times New Roman" w:eastAsia="Times New Roman" w:hAnsi="Times New Roman"/>
+          <w:rFonts w:ascii="Times New Roman" w:eastAsia="Times New Roman" w:hAnsi="Times New Roman" w:cs="Times New Roman"/>
+          <w:sz w:val="24"/>
+          <w:szCs w:val="24"/>
+        </w:rPr>
+        <w:br/>
+      </w:r>
+      <w:r>
+        <w:rPr>
+          <w:rFonts w:ascii="Times New Roman" w:eastAsia="Times New Roman" w:hAnsi="Times New Roman" w:cs="Times New Roman"/>
+          <w:noProof/>
           <w:sz w:val="24"/>
           <w:szCs w:val="24"/>
         </w:rPr>
         <w:drawing>
-          <wp:inline distB="114300" distT="114300" distL="114300" distR="114300">
+          <wp:inline distT="114300" distB="114300" distL="114300" distR="114300" wp14:anchorId="478ABF47" wp14:editId="30D8EAC0">
             <wp:extent cx="5731200" cy="5905500"/>
-            <wp:effectExtent b="0" l="0" r="0" t="0"/>
+            <wp:effectExtent l="0" t="0" r="0" b="0"/>
             <wp:docPr id="1" name="image1.png"/>
-            <a:graphic>
+            <wp:cNvGraphicFramePr/>
+            <a:graphic xmlns:a="http://schemas.openxmlformats.org/drawingml/2006/main">
               <a:graphicData uri="http://schemas.openxmlformats.org/drawingml/2006/picture">
-                <pic:pic>
+                <pic:pic xmlns:pic="http://schemas.openxmlformats.org/drawingml/2006/picture">
                   <pic:nvPicPr>
                     <pic:cNvPr id="0" name="image1.png"/>
                     <pic:cNvPicPr preferRelativeResize="0"/>
                   </pic:nvPicPr>
                   <pic:blipFill>
-                    <a:blip r:embed="rId6"/>
-                    <a:srcRect b="0" l="0" r="0" t="0"/>
+                    <a:blip r:embed="rId5"/>
+                    <a:srcRect/>
                     <a:stretch>
                       <a:fillRect/>
                     </a:stretch>
@@ -1688,7 +1580,9 @@
                       <a:off x="0" y="0"/>
                       <a:ext cx="5731200" cy="5905500"/>
                     </a:xfrm>
-                    <a:prstGeom prst="rect"/>
+                    <a:prstGeom prst="rect">
+                      <a:avLst/>
+                    </a:prstGeom>
                     <a:ln/>
                   </pic:spPr>
                 </pic:pic>
@@ -1697,50 +1591,35 @@
           </wp:inline>
         </w:drawing>
       </w:r>
-      <w:r>
-        <w:rPr>
-          <w:rtl w:val="0"/>
-        </w:rPr>
-      </w:r>
     </w:p>
     <w:p>
       <w:pPr>
         <w:widowControl w:val="0"/>
         <w:spacing w:line="240" w:lineRule="auto"/>
         <w:rPr>
-          <w:rFonts w:ascii="Times New Roman" w:cs="Times New Roman" w:eastAsia="Times New Roman" w:hAnsi="Times New Roman"/>
+          <w:rFonts w:ascii="Times New Roman" w:eastAsia="Times New Roman" w:hAnsi="Times New Roman" w:cs="Times New Roman"/>
           <w:sz w:val="24"/>
           <w:szCs w:val="24"/>
         </w:rPr>
       </w:pPr>
-      <w:r>
-        <w:rPr>
-          <w:rtl w:val="0"/>
-        </w:rPr>
-      </w:r>
     </w:p>
-    <w:p>
-      <w:pPr>
-        <w:rPr/>
-      </w:pPr>
-      <w:r>
-        <w:rPr>
-          <w:rtl w:val="0"/>
-        </w:rPr>
-      </w:r>
-    </w:p>
+    <w:p/>
     <w:sectPr>
-      <w:pgSz w:h="16834" w:w="11909" w:orient="portrait"/>
-      <w:pgMar w:bottom="1440" w:top="1440" w:left="1440" w:right="1440" w:header="720" w:footer="720"/>
+      <w:pgSz w:w="11909" w:h="16834"/>
+      <w:pgMar w:top="1440" w:right="1440" w:bottom="1440" w:left="1440" w:header="720" w:footer="720" w:gutter="0"/>
       <w:pgNumType w:start="1"/>
+      <w:cols w:space="720"/>
     </w:sectPr>
   </w:body>
 </w:document>
 </file>
 
 <file path=word/numbering.xml><?xml version="1.0" encoding="utf-8"?>
-<w:numbering xmlns:mc="http://schemas.openxmlformats.org/markup-compatibility/2006" xmlns:o="urn:schemas-microsoft-com:office:office" xmlns:r="http://schemas.openxmlformats.org/officeDocument/2006/relationships" xmlns:m="http://schemas.openxmlformats.org/officeDocument/2006/math" xmlns:v="urn:schemas-microsoft-com:vml" xmlns:wp="http://schemas.openxmlformats.org/drawingml/2006/wordprocessingDrawing" xmlns:w10="urn:schemas-microsoft-com:office:word" xmlns:w="http://schemas.openxmlformats.org/wordprocessingml/2006/main" xmlns:wne="http://schemas.microsoft.com/office/word/2006/wordml" xmlns:sl="http://schemas.openxmlformats.org/schemaLibrary/2006/main" xmlns:a="http://schemas.openxmlformats.org/drawingml/2006/main" xmlns:pic="http://schemas.openxmlformats.org/drawingml/2006/picture" xmlns:c="http://schemas.openxmlformats.org/drawingml/2006/chart" xmlns:lc="http://schemas.openxmlformats.org/drawingml/2006/lockedCanvas" xmlns:dgm="http://schemas.openxmlformats.org/drawingml/2006/diagram" xmlns:wps="http://schemas.microsoft.com/office/word/2010/wordprocessingShape" xmlns:wpg="http://schemas.microsoft.com/office/word/2010/wordprocessingGroup" xmlns:w14="http://schemas.microsoft.com/office/word/2010/wordml" xmlns:w15="http://schemas.microsoft.com/office/word/2012/wordml" xmlns:w16="http://schemas.microsoft.com/office/word/2018/wordml" xmlns:w16cex="http://schemas.microsoft.com/office/word/2018/wordml/cex" xmlns:w16cid="http://schemas.microsoft.com/office/word/2016/wordml/cid" xmlns="http://schemas.microsoft.com/office/tasks/2019/documenttasks" xmlns:cr="http://schemas.microsoft.com/office/comments/2020/reactions">
-  <w:abstractNum w:abstractNumId="1">
+<w:numbering xmlns:wpc="http://schemas.microsoft.com/office/word/2010/wordprocessingCanvas" xmlns:cx="http://schemas.microsoft.com/office/drawing/2014/chartex" xmlns:cx1="http://schemas.microsoft.com/office/drawing/2015/9/8/chartex" xmlns:cx2="http://schemas.microsoft.com/office/drawing/2015/10/21/chartex" xmlns:cx3="http://schemas.microsoft.com/office/drawing/2016/5/9/chartex" xmlns:cx4="http://schemas.microsoft.com/office/drawing/2016/5/10/chartex" xmlns:cx5="http://schemas.microsoft.com/office/drawing/2016/5/11/chartex" xmlns:cx6="http://schemas.microsoft.com/office/drawing/2016/5/12/chartex" xmlns:cx7="http://schemas.microsoft.com/office/drawing/2016/5/13/chartex" xmlns:cx8="http://schemas.microsoft.com/office/drawing/2016/5/14/chartex" xmlns:mc="http://schemas.openxmlformats.org/markup-compatibility/2006" xmlns:aink="http://schemas.microsoft.com/office/drawing/2016/ink" xmlns:am3d="http://schemas.microsoft.com/office/drawing/2017/model3d" xmlns:o="urn:schemas-microsoft-com:office:office" xmlns:oel="http://schemas.microsoft.com/office/2019/extlst" xmlns:r="http://schemas.openxmlformats.org/officeDocument/2006/relationships" xmlns:m="http://schemas.openxmlformats.org/officeDocument/2006/math" xmlns:v="urn:schemas-microsoft-com:vml" xmlns:wp14="http://schemas.microsoft.com/office/word/2010/wordprocessingDrawing" xmlns:wp="http://schemas.openxmlformats.org/drawingml/2006/wordprocessingDrawing" xmlns:w10="urn:schemas-microsoft-com:office:word" xmlns:w="http://schemas.openxmlformats.org/wordprocessingml/2006/main" xmlns:w14="http://schemas.microsoft.com/office/word/2010/wordml" xmlns:w15="http://schemas.microsoft.com/office/word/2012/wordml" xmlns:w16cex="http://schemas.microsoft.com/office/word/2018/wordml/cex" xmlns:w16cid="http://schemas.microsoft.com/office/word/2016/wordml/cid" xmlns:w16="http://schemas.microsoft.com/office/word/2018/wordml" xmlns:w16du="http://schemas.microsoft.com/office/word/2023/wordml/word16du" xmlns:w16sdtdh="http://schemas.microsoft.com/office/word/2020/wordml/sdtdatahash" xmlns:w16sdtfl="http://schemas.microsoft.com/office/word/2024/wordml/sdtformatlock" xmlns:w16se="http://schemas.microsoft.com/office/word/2015/wordml/symex" xmlns:wpg="http://schemas.microsoft.com/office/word/2010/wordprocessingGroup" xmlns:wpi="http://schemas.microsoft.com/office/word/2010/wordprocessingInk" xmlns:wne="http://schemas.microsoft.com/office/word/2006/wordml" xmlns:wps="http://schemas.microsoft.com/office/word/2010/wordprocessingShape" mc:Ignorable="w14 w15 w16se w16cid w16 w16cex w16sdtdh w16sdtfl w16du wp14">
+  <w:abstractNum w:abstractNumId="0" w15:restartNumberingAfterBreak="0">
+    <w:nsid w:val="0D2C7939"/>
+    <w:multiLevelType w:val="multilevel"/>
+    <w:tmpl w:val="98348A20"/>
     <w:lvl w:ilvl="0">
       <w:start w:val="1"/>
       <w:numFmt w:val="bullet"/>
@@ -1850,13 +1729,129 @@
       </w:rPr>
     </w:lvl>
   </w:abstractNum>
-  <w:abstractNum w:abstractNumId="2">
+  <w:abstractNum w:abstractNumId="1" w15:restartNumberingAfterBreak="0">
+    <w:nsid w:val="1E583FD9"/>
+    <w:multiLevelType w:val="multilevel"/>
+    <w:tmpl w:val="34E48242"/>
     <w:lvl w:ilvl="0">
       <w:start w:val="1"/>
       <w:numFmt w:val="bullet"/>
       <w:lvlText w:val="●"/>
       <w:lvlJc w:val="left"/>
       <w:pPr>
+        <w:ind w:left="1440" w:hanging="360"/>
+      </w:pPr>
+      <w:rPr>
+        <w:u w:val="none"/>
+      </w:rPr>
+    </w:lvl>
+    <w:lvl w:ilvl="1">
+      <w:start w:val="1"/>
+      <w:numFmt w:val="bullet"/>
+      <w:lvlText w:val="○"/>
+      <w:lvlJc w:val="left"/>
+      <w:pPr>
+        <w:ind w:left="2160" w:hanging="360"/>
+      </w:pPr>
+      <w:rPr>
+        <w:u w:val="none"/>
+      </w:rPr>
+    </w:lvl>
+    <w:lvl w:ilvl="2">
+      <w:start w:val="1"/>
+      <w:numFmt w:val="bullet"/>
+      <w:lvlText w:val="■"/>
+      <w:lvlJc w:val="left"/>
+      <w:pPr>
+        <w:ind w:left="2880" w:hanging="360"/>
+      </w:pPr>
+      <w:rPr>
+        <w:u w:val="none"/>
+      </w:rPr>
+    </w:lvl>
+    <w:lvl w:ilvl="3">
+      <w:start w:val="1"/>
+      <w:numFmt w:val="bullet"/>
+      <w:lvlText w:val="●"/>
+      <w:lvlJc w:val="left"/>
+      <w:pPr>
+        <w:ind w:left="3600" w:hanging="360"/>
+      </w:pPr>
+      <w:rPr>
+        <w:u w:val="none"/>
+      </w:rPr>
+    </w:lvl>
+    <w:lvl w:ilvl="4">
+      <w:start w:val="1"/>
+      <w:numFmt w:val="bullet"/>
+      <w:lvlText w:val="○"/>
+      <w:lvlJc w:val="left"/>
+      <w:pPr>
+        <w:ind w:left="4320" w:hanging="360"/>
+      </w:pPr>
+      <w:rPr>
+        <w:u w:val="none"/>
+      </w:rPr>
+    </w:lvl>
+    <w:lvl w:ilvl="5">
+      <w:start w:val="1"/>
+      <w:numFmt w:val="bullet"/>
+      <w:lvlText w:val="■"/>
+      <w:lvlJc w:val="left"/>
+      <w:pPr>
+        <w:ind w:left="5040" w:hanging="360"/>
+      </w:pPr>
+      <w:rPr>
+        <w:u w:val="none"/>
+      </w:rPr>
+    </w:lvl>
+    <w:lvl w:ilvl="6">
+      <w:start w:val="1"/>
+      <w:numFmt w:val="bullet"/>
+      <w:lvlText w:val="●"/>
+      <w:lvlJc w:val="left"/>
+      <w:pPr>
+        <w:ind w:left="5760" w:hanging="360"/>
+      </w:pPr>
+      <w:rPr>
+        <w:u w:val="none"/>
+      </w:rPr>
+    </w:lvl>
+    <w:lvl w:ilvl="7">
+      <w:start w:val="1"/>
+      <w:numFmt w:val="bullet"/>
+      <w:lvlText w:val="○"/>
+      <w:lvlJc w:val="left"/>
+      <w:pPr>
+        <w:ind w:left="6480" w:hanging="360"/>
+      </w:pPr>
+      <w:rPr>
+        <w:u w:val="none"/>
+      </w:rPr>
+    </w:lvl>
+    <w:lvl w:ilvl="8">
+      <w:start w:val="1"/>
+      <w:numFmt w:val="bullet"/>
+      <w:lvlText w:val="■"/>
+      <w:lvlJc w:val="left"/>
+      <w:pPr>
+        <w:ind w:left="7200" w:hanging="360"/>
+      </w:pPr>
+      <w:rPr>
+        <w:u w:val="none"/>
+      </w:rPr>
+    </w:lvl>
+  </w:abstractNum>
+  <w:abstractNum w:abstractNumId="2" w15:restartNumberingAfterBreak="0">
+    <w:nsid w:val="352D435E"/>
+    <w:multiLevelType w:val="multilevel"/>
+    <w:tmpl w:val="7638A534"/>
+    <w:lvl w:ilvl="0">
+      <w:start w:val="1"/>
+      <w:numFmt w:val="bullet"/>
+      <w:lvlText w:val="●"/>
+      <w:lvlJc w:val="left"/>
+      <w:pPr>
         <w:ind w:left="720" w:hanging="360"/>
       </w:pPr>
       <w:rPr>
@@ -1960,7 +1955,10 @@
       </w:rPr>
     </w:lvl>
   </w:abstractNum>
-  <w:abstractNum w:abstractNumId="3">
+  <w:abstractNum w:abstractNumId="3" w15:restartNumberingAfterBreak="0">
+    <w:nsid w:val="3A503C06"/>
+    <w:multiLevelType w:val="multilevel"/>
+    <w:tmpl w:val="E65CD7B2"/>
     <w:lvl w:ilvl="0">
       <w:start w:val="1"/>
       <w:numFmt w:val="bullet"/>
@@ -2070,117 +2068,10 @@
       </w:rPr>
     </w:lvl>
   </w:abstractNum>
-  <w:abstractNum w:abstractNumId="4">
-    <w:lvl w:ilvl="0">
-      <w:start w:val="1"/>
-      <w:numFmt w:val="bullet"/>
-      <w:lvlText w:val="●"/>
-      <w:lvlJc w:val="left"/>
-      <w:pPr>
-        <w:ind w:left="1440" w:hanging="360"/>
-      </w:pPr>
-      <w:rPr>
-        <w:u w:val="none"/>
-      </w:rPr>
-    </w:lvl>
-    <w:lvl w:ilvl="1">
-      <w:start w:val="1"/>
-      <w:numFmt w:val="bullet"/>
-      <w:lvlText w:val="○"/>
-      <w:lvlJc w:val="left"/>
-      <w:pPr>
-        <w:ind w:left="2160" w:hanging="360"/>
-      </w:pPr>
-      <w:rPr>
-        <w:u w:val="none"/>
-      </w:rPr>
-    </w:lvl>
-    <w:lvl w:ilvl="2">
-      <w:start w:val="1"/>
-      <w:numFmt w:val="bullet"/>
-      <w:lvlText w:val="■"/>
-      <w:lvlJc w:val="left"/>
-      <w:pPr>
-        <w:ind w:left="2880" w:hanging="360"/>
-      </w:pPr>
-      <w:rPr>
-        <w:u w:val="none"/>
-      </w:rPr>
-    </w:lvl>
-    <w:lvl w:ilvl="3">
-      <w:start w:val="1"/>
-      <w:numFmt w:val="bullet"/>
-      <w:lvlText w:val="●"/>
-      <w:lvlJc w:val="left"/>
-      <w:pPr>
-        <w:ind w:left="3600" w:hanging="360"/>
-      </w:pPr>
-      <w:rPr>
-        <w:u w:val="none"/>
-      </w:rPr>
-    </w:lvl>
-    <w:lvl w:ilvl="4">
-      <w:start w:val="1"/>
-      <w:numFmt w:val="bullet"/>
-      <w:lvlText w:val="○"/>
-      <w:lvlJc w:val="left"/>
-      <w:pPr>
-        <w:ind w:left="4320" w:hanging="360"/>
-      </w:pPr>
-      <w:rPr>
-        <w:u w:val="none"/>
-      </w:rPr>
-    </w:lvl>
-    <w:lvl w:ilvl="5">
-      <w:start w:val="1"/>
-      <w:numFmt w:val="bullet"/>
-      <w:lvlText w:val="■"/>
-      <w:lvlJc w:val="left"/>
-      <w:pPr>
-        <w:ind w:left="5040" w:hanging="360"/>
-      </w:pPr>
-      <w:rPr>
-        <w:u w:val="none"/>
-      </w:rPr>
-    </w:lvl>
-    <w:lvl w:ilvl="6">
-      <w:start w:val="1"/>
-      <w:numFmt w:val="bullet"/>
-      <w:lvlText w:val="●"/>
-      <w:lvlJc w:val="left"/>
-      <w:pPr>
-        <w:ind w:left="5760" w:hanging="360"/>
-      </w:pPr>
-      <w:rPr>
-        <w:u w:val="none"/>
-      </w:rPr>
-    </w:lvl>
-    <w:lvl w:ilvl="7">
-      <w:start w:val="1"/>
-      <w:numFmt w:val="bullet"/>
-      <w:lvlText w:val="○"/>
-      <w:lvlJc w:val="left"/>
-      <w:pPr>
-        <w:ind w:left="6480" w:hanging="360"/>
-      </w:pPr>
-      <w:rPr>
-        <w:u w:val="none"/>
-      </w:rPr>
-    </w:lvl>
-    <w:lvl w:ilvl="8">
-      <w:start w:val="1"/>
-      <w:numFmt w:val="bullet"/>
-      <w:lvlText w:val="■"/>
-      <w:lvlJc w:val="left"/>
-      <w:pPr>
-        <w:ind w:left="7200" w:hanging="360"/>
-      </w:pPr>
-      <w:rPr>
-        <w:u w:val="none"/>
-      </w:rPr>
-    </w:lvl>
-  </w:abstractNum>
-  <w:abstractNum w:abstractNumId="5">
+  <w:abstractNum w:abstractNumId="4" w15:restartNumberingAfterBreak="0">
+    <w:nsid w:val="45A765D5"/>
+    <w:multiLevelType w:val="multilevel"/>
+    <w:tmpl w:val="B2F261F6"/>
     <w:lvl w:ilvl="0">
       <w:start w:val="1"/>
       <w:numFmt w:val="decimal"/>
@@ -2290,7 +2181,10 @@
       </w:rPr>
     </w:lvl>
   </w:abstractNum>
-  <w:abstractNum w:abstractNumId="6">
+  <w:abstractNum w:abstractNumId="5" w15:restartNumberingAfterBreak="0">
+    <w:nsid w:val="5DB35C94"/>
+    <w:multiLevelType w:val="multilevel"/>
+    <w:tmpl w:val="E31AE508"/>
     <w:lvl w:ilvl="0">
       <w:start w:val="1"/>
       <w:numFmt w:val="bullet"/>
@@ -2400,7 +2294,10 @@
       </w:rPr>
     </w:lvl>
   </w:abstractNum>
-  <w:abstractNum w:abstractNumId="7">
+  <w:abstractNum w:abstractNumId="6" w15:restartNumberingAfterBreak="0">
+    <w:nsid w:val="6DF5113A"/>
+    <w:multiLevelType w:val="multilevel"/>
+    <w:tmpl w:val="06B25222"/>
     <w:lvl w:ilvl="0">
       <w:start w:val="1"/>
       <w:numFmt w:val="bullet"/>
@@ -2510,7 +2407,10 @@
       </w:rPr>
     </w:lvl>
   </w:abstractNum>
-  <w:abstractNum w:abstractNumId="8">
+  <w:abstractNum w:abstractNumId="7" w15:restartNumberingAfterBreak="0">
+    <w:nsid w:val="75CC60DB"/>
+    <w:multiLevelType w:val="multilevel"/>
+    <w:tmpl w:val="F86A7DAA"/>
     <w:lvl w:ilvl="0">
       <w:start w:val="1"/>
       <w:numFmt w:val="bullet"/>
@@ -2620,42 +2520,42 @@
       </w:rPr>
     </w:lvl>
   </w:abstractNum>
-  <w:num w:numId="1">
+  <w:num w:numId="1" w16cid:durableId="437992677">
+    <w:abstractNumId w:val="7"/>
+  </w:num>
+  <w:num w:numId="2" w16cid:durableId="1259868548">
+    <w:abstractNumId w:val="5"/>
+  </w:num>
+  <w:num w:numId="3" w16cid:durableId="61832602">
+    <w:abstractNumId w:val="6"/>
+  </w:num>
+  <w:num w:numId="4" w16cid:durableId="1671979654">
     <w:abstractNumId w:val="1"/>
   </w:num>
-  <w:num w:numId="2">
+  <w:num w:numId="5" w16cid:durableId="925924740">
+    <w:abstractNumId w:val="4"/>
+  </w:num>
+  <w:num w:numId="6" w16cid:durableId="843711535">
+    <w:abstractNumId w:val="0"/>
+  </w:num>
+  <w:num w:numId="7" w16cid:durableId="627854072">
     <w:abstractNumId w:val="2"/>
   </w:num>
-  <w:num w:numId="3">
+  <w:num w:numId="8" w16cid:durableId="947589673">
     <w:abstractNumId w:val="3"/>
-  </w:num>
-  <w:num w:numId="4">
-    <w:abstractNumId w:val="4"/>
-  </w:num>
-  <w:num w:numId="5">
-    <w:abstractNumId w:val="5"/>
-  </w:num>
-  <w:num w:numId="6">
-    <w:abstractNumId w:val="6"/>
-  </w:num>
-  <w:num w:numId="7">
-    <w:abstractNumId w:val="7"/>
-  </w:num>
-  <w:num w:numId="8">
-    <w:abstractNumId w:val="8"/>
   </w:num>
 </w:numbering>
 </file>
 
 <file path=word/styles.xml><?xml version="1.0" encoding="utf-8"?>
-<w:styles xmlns:mc="http://schemas.openxmlformats.org/markup-compatibility/2006" xmlns:o="urn:schemas-microsoft-com:office:office" xmlns:r="http://schemas.openxmlformats.org/officeDocument/2006/relationships" xmlns:m="http://schemas.openxmlformats.org/officeDocument/2006/math" xmlns:v="urn:schemas-microsoft-com:vml" xmlns:wp="http://schemas.openxmlformats.org/drawingml/2006/wordprocessingDrawing" xmlns:w10="urn:schemas-microsoft-com:office:word" xmlns:w="http://schemas.openxmlformats.org/wordprocessingml/2006/main" xmlns:wne="http://schemas.microsoft.com/office/word/2006/wordml" xmlns:sl="http://schemas.openxmlformats.org/schemaLibrary/2006/main" xmlns:a="http://schemas.openxmlformats.org/drawingml/2006/main" xmlns:pic="http://schemas.openxmlformats.org/drawingml/2006/picture" xmlns:c="http://schemas.openxmlformats.org/drawingml/2006/chart" xmlns:lc="http://schemas.openxmlformats.org/drawingml/2006/lockedCanvas" xmlns:dgm="http://schemas.openxmlformats.org/drawingml/2006/diagram" xmlns:wps="http://schemas.microsoft.com/office/word/2010/wordprocessingShape" xmlns:wpg="http://schemas.microsoft.com/office/word/2010/wordprocessingGroup" xmlns:w14="http://schemas.microsoft.com/office/word/2010/wordml" xmlns:w15="http://schemas.microsoft.com/office/word/2012/wordml" xmlns:w16="http://schemas.microsoft.com/office/word/2018/wordml" xmlns:w16cex="http://schemas.microsoft.com/office/word/2018/wordml/cex" xmlns:w16cid="http://schemas.microsoft.com/office/word/2016/wordml/cid" xmlns="http://schemas.microsoft.com/office/tasks/2019/documenttasks" xmlns:cr="http://schemas.microsoft.com/office/comments/2020/reactions">
+<w:styles xmlns:mc="http://schemas.openxmlformats.org/markup-compatibility/2006" xmlns:r="http://schemas.openxmlformats.org/officeDocument/2006/relationships" xmlns:w="http://schemas.openxmlformats.org/wordprocessingml/2006/main" xmlns:w14="http://schemas.microsoft.com/office/word/2010/wordml" xmlns:w15="http://schemas.microsoft.com/office/word/2012/wordml" xmlns:w16cex="http://schemas.microsoft.com/office/word/2018/wordml/cex" xmlns:w16cid="http://schemas.microsoft.com/office/word/2016/wordml/cid" xmlns:w16="http://schemas.microsoft.com/office/word/2018/wordml" xmlns:w16du="http://schemas.microsoft.com/office/word/2023/wordml/word16du" xmlns:w16sdtdh="http://schemas.microsoft.com/office/word/2020/wordml/sdtdatahash" xmlns:w16sdtfl="http://schemas.microsoft.com/office/word/2024/wordml/sdtformatlock" xmlns:w16se="http://schemas.microsoft.com/office/word/2015/wordml/symex" mc:Ignorable="w14 w15 w16se w16cid w16 w16cex w16sdtdh w16sdtfl w16du">
   <w:docDefaults>
     <w:rPrDefault>
       <w:rPr>
-        <w:rFonts w:ascii="Arial" w:cs="Arial" w:eastAsia="Arial" w:hAnsi="Arial"/>
+        <w:rFonts w:ascii="Arial" w:eastAsia="Arial" w:hAnsi="Arial" w:cs="Arial"/>
         <w:sz w:val="22"/>
         <w:szCs w:val="22"/>
-        <w:lang w:val="es_419"/>
+        <w:lang w:val="es-419" w:eastAsia="es-PE" w:bidi="ar-SA"/>
       </w:rPr>
     </w:rPrDefault>
     <w:pPrDefault>
@@ -2664,69 +2564,457 @@
       </w:pPr>
     </w:pPrDefault>
   </w:docDefaults>
-  <w:style w:type="paragraph" w:styleId="Normal" w:default="1">
-    <w:name w:val="normal"/>
+  <w:latentStyles w:defLockedState="0" w:defUIPriority="99" w:defSemiHidden="0" w:defUnhideWhenUsed="0" w:defQFormat="0" w:count="376">
+    <w:lsdException w:name="Normal" w:uiPriority="0" w:qFormat="1"/>
+    <w:lsdException w:name="heading 1" w:uiPriority="9" w:qFormat="1"/>
+    <w:lsdException w:name="heading 2" w:semiHidden="1" w:uiPriority="9" w:unhideWhenUsed="1" w:qFormat="1"/>
+    <w:lsdException w:name="heading 3" w:semiHidden="1" w:uiPriority="9" w:unhideWhenUsed="1" w:qFormat="1"/>
+    <w:lsdException w:name="heading 4" w:semiHidden="1" w:uiPriority="9" w:unhideWhenUsed="1" w:qFormat="1"/>
+    <w:lsdException w:name="heading 5" w:semiHidden="1" w:uiPriority="9" w:unhideWhenUsed="1" w:qFormat="1"/>
+    <w:lsdException w:name="heading 6" w:semiHidden="1" w:uiPriority="9" w:unhideWhenUsed="1" w:qFormat="1"/>
+    <w:lsdException w:name="heading 7" w:semiHidden="1" w:uiPriority="9" w:unhideWhenUsed="1" w:qFormat="1"/>
+    <w:lsdException w:name="heading 8" w:semiHidden="1" w:uiPriority="9" w:unhideWhenUsed="1" w:qFormat="1"/>
+    <w:lsdException w:name="heading 9" w:semiHidden="1" w:uiPriority="9" w:unhideWhenUsed="1" w:qFormat="1"/>
+    <w:lsdException w:name="index 1" w:semiHidden="1" w:unhideWhenUsed="1"/>
+    <w:lsdException w:name="index 2" w:semiHidden="1" w:unhideWhenUsed="1"/>
+    <w:lsdException w:name="index 3" w:semiHidden="1" w:unhideWhenUsed="1"/>
+    <w:lsdException w:name="index 4" w:semiHidden="1" w:unhideWhenUsed="1"/>
+    <w:lsdException w:name="index 5" w:semiHidden="1" w:unhideWhenUsed="1"/>
+    <w:lsdException w:name="index 6" w:semiHidden="1" w:unhideWhenUsed="1"/>
+    <w:lsdException w:name="index 7" w:semiHidden="1" w:unhideWhenUsed="1"/>
+    <w:lsdException w:name="index 8" w:semiHidden="1" w:unhideWhenUsed="1"/>
+    <w:lsdException w:name="index 9" w:semiHidden="1" w:unhideWhenUsed="1"/>
+    <w:lsdException w:name="toc 1" w:semiHidden="1" w:uiPriority="39" w:unhideWhenUsed="1"/>
+    <w:lsdException w:name="toc 2" w:semiHidden="1" w:uiPriority="39" w:unhideWhenUsed="1"/>
+    <w:lsdException w:name="toc 3" w:semiHidden="1" w:uiPriority="39" w:unhideWhenUsed="1"/>
+    <w:lsdException w:name="toc 4" w:semiHidden="1" w:uiPriority="39" w:unhideWhenUsed="1"/>
+    <w:lsdException w:name="toc 5" w:semiHidden="1" w:uiPriority="39" w:unhideWhenUsed="1"/>
+    <w:lsdException w:name="toc 6" w:semiHidden="1" w:uiPriority="39" w:unhideWhenUsed="1"/>
+    <w:lsdException w:name="toc 7" w:semiHidden="1" w:uiPriority="39" w:unhideWhenUsed="1"/>
+    <w:lsdException w:name="toc 8" w:semiHidden="1" w:uiPriority="39" w:unhideWhenUsed="1"/>
+    <w:lsdException w:name="toc 9" w:semiHidden="1" w:uiPriority="39" w:unhideWhenUsed="1"/>
+    <w:lsdException w:name="Normal Indent" w:semiHidden="1" w:unhideWhenUsed="1"/>
+    <w:lsdException w:name="footnote text" w:semiHidden="1" w:unhideWhenUsed="1"/>
+    <w:lsdException w:name="annotation text" w:semiHidden="1" w:unhideWhenUsed="1"/>
+    <w:lsdException w:name="header" w:semiHidden="1" w:unhideWhenUsed="1"/>
+    <w:lsdException w:name="footer" w:semiHidden="1" w:unhideWhenUsed="1"/>
+    <w:lsdException w:name="index heading" w:semiHidden="1" w:unhideWhenUsed="1"/>
+    <w:lsdException w:name="caption" w:semiHidden="1" w:uiPriority="35" w:unhideWhenUsed="1" w:qFormat="1"/>
+    <w:lsdException w:name="table of figures" w:semiHidden="1" w:unhideWhenUsed="1"/>
+    <w:lsdException w:name="envelope address" w:semiHidden="1" w:unhideWhenUsed="1"/>
+    <w:lsdException w:name="envelope return" w:semiHidden="1" w:unhideWhenUsed="1"/>
+    <w:lsdException w:name="footnote reference" w:semiHidden="1" w:unhideWhenUsed="1"/>
+    <w:lsdException w:name="annotation reference" w:semiHidden="1" w:unhideWhenUsed="1"/>
+    <w:lsdException w:name="line number" w:semiHidden="1" w:unhideWhenUsed="1"/>
+    <w:lsdException w:name="page number" w:semiHidden="1" w:unhideWhenUsed="1"/>
+    <w:lsdException w:name="endnote reference" w:semiHidden="1" w:unhideWhenUsed="1"/>
+    <w:lsdException w:name="endnote text" w:semiHidden="1" w:unhideWhenUsed="1"/>
+    <w:lsdException w:name="table of authorities" w:semiHidden="1" w:unhideWhenUsed="1"/>
+    <w:lsdException w:name="macro" w:semiHidden="1" w:unhideWhenUsed="1"/>
+    <w:lsdException w:name="toa heading" w:semiHidden="1" w:unhideWhenUsed="1"/>
+    <w:lsdException w:name="List" w:semiHidden="1" w:unhideWhenUsed="1"/>
+    <w:lsdException w:name="List Bullet" w:semiHidden="1" w:unhideWhenUsed="1"/>
+    <w:lsdException w:name="List Number" w:semiHidden="1" w:unhideWhenUsed="1"/>
+    <w:lsdException w:name="List 2" w:semiHidden="1" w:unhideWhenUsed="1"/>
+    <w:lsdException w:name="List 3" w:semiHidden="1" w:unhideWhenUsed="1"/>
+    <w:lsdException w:name="List 4" w:semiHidden="1" w:unhideWhenUsed="1"/>
+    <w:lsdException w:name="List 5" w:semiHidden="1" w:unhideWhenUsed="1"/>
+    <w:lsdException w:name="List Bullet 2" w:semiHidden="1" w:unhideWhenUsed="1"/>
+    <w:lsdException w:name="List Bullet 3" w:semiHidden="1" w:unhideWhenUsed="1"/>
+    <w:lsdException w:name="List Bullet 4" w:semiHidden="1" w:unhideWhenUsed="1"/>
+    <w:lsdException w:name="List Bullet 5" w:semiHidden="1" w:unhideWhenUsed="1"/>
+    <w:lsdException w:name="List Number 2" w:semiHidden="1" w:unhideWhenUsed="1"/>
+    <w:lsdException w:name="List Number 3" w:semiHidden="1" w:unhideWhenUsed="1"/>
+    <w:lsdException w:name="List Number 4" w:semiHidden="1" w:unhideWhenUsed="1"/>
+    <w:lsdException w:name="List Number 5" w:semiHidden="1" w:unhideWhenUsed="1"/>
+    <w:lsdException w:name="Title" w:uiPriority="10" w:qFormat="1"/>
+    <w:lsdException w:name="Closing" w:semiHidden="1" w:unhideWhenUsed="1"/>
+    <w:lsdException w:name="Signature" w:semiHidden="1" w:unhideWhenUsed="1"/>
+    <w:lsdException w:name="Default Paragraph Font" w:semiHidden="1" w:uiPriority="1" w:unhideWhenUsed="1"/>
+    <w:lsdException w:name="Body Text" w:semiHidden="1" w:unhideWhenUsed="1"/>
+    <w:lsdException w:name="Body Text Indent" w:semiHidden="1" w:unhideWhenUsed="1"/>
+    <w:lsdException w:name="List Continue" w:semiHidden="1" w:unhideWhenUsed="1"/>
+    <w:lsdException w:name="List Continue 2" w:semiHidden="1" w:unhideWhenUsed="1"/>
+    <w:lsdException w:name="List Continue 3" w:semiHidden="1" w:unhideWhenUsed="1"/>
+    <w:lsdException w:name="List Continue 4" w:semiHidden="1" w:unhideWhenUsed="1"/>
+    <w:lsdException w:name="List Continue 5" w:semiHidden="1" w:unhideWhenUsed="1"/>
+    <w:lsdException w:name="Message Header" w:semiHidden="1" w:unhideWhenUsed="1"/>
+    <w:lsdException w:name="Subtitle" w:uiPriority="11" w:qFormat="1"/>
+    <w:lsdException w:name="Salutation" w:semiHidden="1" w:unhideWhenUsed="1"/>
+    <w:lsdException w:name="Date" w:semiHidden="1" w:unhideWhenUsed="1"/>
+    <w:lsdException w:name="Body Text First Indent" w:semiHidden="1" w:unhideWhenUsed="1"/>
+    <w:lsdException w:name="Body Text First Indent 2" w:semiHidden="1" w:unhideWhenUsed="1"/>
+    <w:lsdException w:name="Note Heading" w:semiHidden="1" w:unhideWhenUsed="1"/>
+    <w:lsdException w:name="Body Text 2" w:semiHidden="1" w:unhideWhenUsed="1"/>
+    <w:lsdException w:name="Body Text 3" w:semiHidden="1" w:unhideWhenUsed="1"/>
+    <w:lsdException w:name="Body Text Indent 2" w:semiHidden="1" w:unhideWhenUsed="1"/>
+    <w:lsdException w:name="Body Text Indent 3" w:semiHidden="1" w:unhideWhenUsed="1"/>
+    <w:lsdException w:name="Block Text" w:semiHidden="1" w:unhideWhenUsed="1"/>
+    <w:lsdException w:name="Hyperlink" w:semiHidden="1" w:unhideWhenUsed="1"/>
+    <w:lsdException w:name="FollowedHyperlink" w:semiHidden="1" w:unhideWhenUsed="1"/>
+    <w:lsdException w:name="Strong" w:uiPriority="22" w:qFormat="1"/>
+    <w:lsdException w:name="Emphasis" w:uiPriority="20" w:qFormat="1"/>
+    <w:lsdException w:name="Document Map" w:semiHidden="1" w:unhideWhenUsed="1"/>
+    <w:lsdException w:name="Plain Text" w:semiHidden="1" w:unhideWhenUsed="1"/>
+    <w:lsdException w:name="E-mail Signature" w:semiHidden="1" w:unhideWhenUsed="1"/>
+    <w:lsdException w:name="HTML Top of Form" w:semiHidden="1" w:unhideWhenUsed="1"/>
+    <w:lsdException w:name="HTML Bottom of Form" w:semiHidden="1" w:unhideWhenUsed="1"/>
+    <w:lsdException w:name="Normal (Web)" w:semiHidden="1" w:unhideWhenUsed="1"/>
+    <w:lsdException w:name="HTML Acronym" w:semiHidden="1" w:unhideWhenUsed="1"/>
+    <w:lsdException w:name="HTML Address" w:semiHidden="1" w:unhideWhenUsed="1"/>
+    <w:lsdException w:name="HTML Cite" w:semiHidden="1" w:unhideWhenUsed="1"/>
+    <w:lsdException w:name="HTML Code" w:semiHidden="1" w:unhideWhenUsed="1"/>
+    <w:lsdException w:name="HTML Definition" w:semiHidden="1" w:unhideWhenUsed="1"/>
+    <w:lsdException w:name="HTML Keyboard" w:semiHidden="1" w:unhideWhenUsed="1"/>
+    <w:lsdException w:name="HTML Preformatted" w:semiHidden="1" w:unhideWhenUsed="1"/>
+    <w:lsdException w:name="HTML Sample" w:semiHidden="1" w:unhideWhenUsed="1"/>
+    <w:lsdException w:name="HTML Typewriter" w:semiHidden="1" w:unhideWhenUsed="1"/>
+    <w:lsdException w:name="HTML Variable" w:semiHidden="1" w:unhideWhenUsed="1"/>
+    <w:lsdException w:name="Normal Table" w:semiHidden="1" w:unhideWhenUsed="1"/>
+    <w:lsdException w:name="annotation subject" w:semiHidden="1" w:unhideWhenUsed="1"/>
+    <w:lsdException w:name="No List" w:semiHidden="1" w:unhideWhenUsed="1"/>
+    <w:lsdException w:name="Outline List 1" w:semiHidden="1" w:unhideWhenUsed="1"/>
+    <w:lsdException w:name="Outline List 2" w:semiHidden="1" w:unhideWhenUsed="1"/>
+    <w:lsdException w:name="Outline List 3" w:semiHidden="1" w:unhideWhenUsed="1"/>
+    <w:lsdException w:name="Table Simple 1" w:semiHidden="1" w:unhideWhenUsed="1"/>
+    <w:lsdException w:name="Table Simple 2" w:semiHidden="1" w:unhideWhenUsed="1"/>
+    <w:lsdException w:name="Table Simple 3" w:semiHidden="1" w:unhideWhenUsed="1"/>
+    <w:lsdException w:name="Table Classic 1" w:semiHidden="1" w:unhideWhenUsed="1"/>
+    <w:lsdException w:name="Table Classic 2" w:semiHidden="1" w:unhideWhenUsed="1"/>
+    <w:lsdException w:name="Table Classic 3" w:semiHidden="1" w:unhideWhenUsed="1"/>
+    <w:lsdException w:name="Table Classic 4" w:semiHidden="1" w:unhideWhenUsed="1"/>
+    <w:lsdException w:name="Table Colorful 1" w:semiHidden="1" w:unhideWhenUsed="1"/>
+    <w:lsdException w:name="Table Colorful 2" w:semiHidden="1" w:unhideWhenUsed="1"/>
+    <w:lsdException w:name="Table Colorful 3" w:semiHidden="1" w:unhideWhenUsed="1"/>
+    <w:lsdException w:name="Table Columns 1" w:semiHidden="1" w:unhideWhenUsed="1"/>
+    <w:lsdException w:name="Table Columns 2" w:semiHidden="1" w:unhideWhenUsed="1"/>
+    <w:lsdException w:name="Table Columns 3" w:semiHidden="1" w:unhideWhenUsed="1"/>
+    <w:lsdException w:name="Table Columns 4" w:semiHidden="1" w:unhideWhenUsed="1"/>
+    <w:lsdException w:name="Table Columns 5" w:semiHidden="1" w:unhideWhenUsed="1"/>
+    <w:lsdException w:name="Table Grid 1" w:semiHidden="1" w:unhideWhenUsed="1"/>
+    <w:lsdException w:name="Table Grid 2" w:semiHidden="1" w:unhideWhenUsed="1"/>
+    <w:lsdException w:name="Table Grid 3" w:semiHidden="1" w:unhideWhenUsed="1"/>
+    <w:lsdException w:name="Table Grid 4" w:semiHidden="1" w:unhideWhenUsed="1"/>
+    <w:lsdException w:name="Table Grid 5" w:semiHidden="1" w:unhideWhenUsed="1"/>
+    <w:lsdException w:name="Table Grid 6" w:semiHidden="1" w:unhideWhenUsed="1"/>
+    <w:lsdException w:name="Table Grid 7" w:semiHidden="1" w:unhideWhenUsed="1"/>
+    <w:lsdException w:name="Table Grid 8" w:semiHidden="1" w:unhideWhenUsed="1"/>
+    <w:lsdException w:name="Table List 1" w:semiHidden="1" w:unhideWhenUsed="1"/>
+    <w:lsdException w:name="Table List 2" w:semiHidden="1" w:unhideWhenUsed="1"/>
+    <w:lsdException w:name="Table List 3" w:semiHidden="1" w:unhideWhenUsed="1"/>
+    <w:lsdException w:name="Table List 4" w:semiHidden="1" w:unhideWhenUsed="1"/>
+    <w:lsdException w:name="Table List 5" w:semiHidden="1" w:unhideWhenUsed="1"/>
+    <w:lsdException w:name="Table List 6" w:semiHidden="1" w:unhideWhenUsed="1"/>
+    <w:lsdException w:name="Table List 7" w:semiHidden="1" w:unhideWhenUsed="1"/>
+    <w:lsdException w:name="Table List 8" w:semiHidden="1" w:unhideWhenUsed="1"/>
+    <w:lsdException w:name="Table 3D effects 1" w:semiHidden="1" w:unhideWhenUsed="1"/>
+    <w:lsdException w:name="Table 3D effects 2" w:semiHidden="1" w:unhideWhenUsed="1"/>
+    <w:lsdException w:name="Table 3D effects 3" w:semiHidden="1" w:unhideWhenUsed="1"/>
+    <w:lsdException w:name="Table Contemporary" w:semiHidden="1" w:unhideWhenUsed="1"/>
+    <w:lsdException w:name="Table Elegant" w:semiHidden="1" w:unhideWhenUsed="1"/>
+    <w:lsdException w:name="Table Professional" w:semiHidden="1" w:unhideWhenUsed="1"/>
+    <w:lsdException w:name="Table Subtle 1" w:semiHidden="1" w:unhideWhenUsed="1"/>
+    <w:lsdException w:name="Table Subtle 2" w:semiHidden="1" w:unhideWhenUsed="1"/>
+    <w:lsdException w:name="Table Web 1" w:semiHidden="1" w:unhideWhenUsed="1"/>
+    <w:lsdException w:name="Table Web 2" w:semiHidden="1" w:unhideWhenUsed="1"/>
+    <w:lsdException w:name="Table Web 3" w:semiHidden="1" w:unhideWhenUsed="1"/>
+    <w:lsdException w:name="Balloon Text" w:semiHidden="1" w:unhideWhenUsed="1"/>
+    <w:lsdException w:name="Table Grid" w:uiPriority="39"/>
+    <w:lsdException w:name="Table Theme" w:semiHidden="1" w:unhideWhenUsed="1"/>
+    <w:lsdException w:name="Placeholder Text" w:semiHidden="1"/>
+    <w:lsdException w:name="No Spacing" w:uiPriority="1" w:qFormat="1"/>
+    <w:lsdException w:name="Light Shading" w:uiPriority="60"/>
+    <w:lsdException w:name="Light List" w:uiPriority="61"/>
+    <w:lsdException w:name="Light Grid" w:uiPriority="62"/>
+    <w:lsdException w:name="Medium Shading 1" w:uiPriority="63"/>
+    <w:lsdException w:name="Medium Shading 2" w:uiPriority="64"/>
+    <w:lsdException w:name="Medium List 1" w:uiPriority="65"/>
+    <w:lsdException w:name="Medium List 2" w:uiPriority="66"/>
+    <w:lsdException w:name="Medium Grid 1" w:uiPriority="67"/>
+    <w:lsdException w:name="Medium Grid 2" w:uiPriority="68"/>
+    <w:lsdException w:name="Medium Grid 3" w:uiPriority="69"/>
+    <w:lsdException w:name="Dark List" w:uiPriority="70"/>
+    <w:lsdException w:name="Colorful Shading" w:uiPriority="71"/>
+    <w:lsdException w:name="Colorful List" w:uiPriority="72"/>
+    <w:lsdException w:name="Colorful Grid" w:uiPriority="73"/>
+    <w:lsdException w:name="Light Shading Accent 1" w:uiPriority="60"/>
+    <w:lsdException w:name="Light List Accent 1" w:uiPriority="61"/>
+    <w:lsdException w:name="Light Grid Accent 1" w:uiPriority="62"/>
+    <w:lsdException w:name="Medium Shading 1 Accent 1" w:uiPriority="63"/>
+    <w:lsdException w:name="Medium Shading 2 Accent 1" w:uiPriority="64"/>
+    <w:lsdException w:name="Medium List 1 Accent 1" w:uiPriority="65"/>
+    <w:lsdException w:name="Revision" w:semiHidden="1"/>
+    <w:lsdException w:name="List Paragraph" w:uiPriority="34" w:qFormat="1"/>
+    <w:lsdException w:name="Quote" w:uiPriority="29" w:qFormat="1"/>
+    <w:lsdException w:name="Intense Quote" w:uiPriority="30" w:qFormat="1"/>
+    <w:lsdException w:name="Medium List 2 Accent 1" w:uiPriority="66"/>
+    <w:lsdException w:name="Medium Grid 1 Accent 1" w:uiPriority="67"/>
+    <w:lsdException w:name="Medium Grid 2 Accent 1" w:uiPriority="68"/>
+    <w:lsdException w:name="Medium Grid 3 Accent 1" w:uiPriority="69"/>
+    <w:lsdException w:name="Dark List Accent 1" w:uiPriority="70"/>
+    <w:lsdException w:name="Colorful Shading Accent 1" w:uiPriority="71"/>
+    <w:lsdException w:name="Colorful List Accent 1" w:uiPriority="72"/>
+    <w:lsdException w:name="Colorful Grid Accent 1" w:uiPriority="73"/>
+    <w:lsdException w:name="Light Shading Accent 2" w:uiPriority="60"/>
+    <w:lsdException w:name="Light List Accent 2" w:uiPriority="61"/>
+    <w:lsdException w:name="Light Grid Accent 2" w:uiPriority="62"/>
+    <w:lsdException w:name="Medium Shading 1 Accent 2" w:uiPriority="63"/>
+    <w:lsdException w:name="Medium Shading 2 Accent 2" w:uiPriority="64"/>
+    <w:lsdException w:name="Medium List 1 Accent 2" w:uiPriority="65"/>
+    <w:lsdException w:name="Medium List 2 Accent 2" w:uiPriority="66"/>
+    <w:lsdException w:name="Medium Grid 1 Accent 2" w:uiPriority="67"/>
+    <w:lsdException w:name="Medium Grid 2 Accent 2" w:uiPriority="68"/>
+    <w:lsdException w:name="Medium Grid 3 Accent 2" w:uiPriority="69"/>
+    <w:lsdException w:name="Dark List Accent 2" w:uiPriority="70"/>
+    <w:lsdException w:name="Colorful Shading Accent 2" w:uiPriority="71"/>
+    <w:lsdException w:name="Colorful List Accent 2" w:uiPriority="72"/>
+    <w:lsdException w:name="Colorful Grid Accent 2" w:uiPriority="73"/>
+    <w:lsdException w:name="Light Shading Accent 3" w:uiPriority="60"/>
+    <w:lsdException w:name="Light List Accent 3" w:uiPriority="61"/>
+    <w:lsdException w:name="Light Grid Accent 3" w:uiPriority="62"/>
+    <w:lsdException w:name="Medium Shading 1 Accent 3" w:uiPriority="63"/>
+    <w:lsdException w:name="Medium Shading 2 Accent 3" w:uiPriority="64"/>
+    <w:lsdException w:name="Medium List 1 Accent 3" w:uiPriority="65"/>
+    <w:lsdException w:name="Medium List 2 Accent 3" w:uiPriority="66"/>
+    <w:lsdException w:name="Medium Grid 1 Accent 3" w:uiPriority="67"/>
+    <w:lsdException w:name="Medium Grid 2 Accent 3" w:uiPriority="68"/>
+    <w:lsdException w:name="Medium Grid 3 Accent 3" w:uiPriority="69"/>
+    <w:lsdException w:name="Dark List Accent 3" w:uiPriority="70"/>
+    <w:lsdException w:name="Colorful Shading Accent 3" w:uiPriority="71"/>
+    <w:lsdException w:name="Colorful List Accent 3" w:uiPriority="72"/>
+    <w:lsdException w:name="Colorful Grid Accent 3" w:uiPriority="73"/>
+    <w:lsdException w:name="Light Shading Accent 4" w:uiPriority="60"/>
+    <w:lsdException w:name="Light List Accent 4" w:uiPriority="61"/>
+    <w:lsdException w:name="Light Grid Accent 4" w:uiPriority="62"/>
+    <w:lsdException w:name="Medium Shading 1 Accent 4" w:uiPriority="63"/>
+    <w:lsdException w:name="Medium Shading 2 Accent 4" w:uiPriority="64"/>
+    <w:lsdException w:name="Medium List 1 Accent 4" w:uiPriority="65"/>
+    <w:lsdException w:name="Medium List 2 Accent 4" w:uiPriority="66"/>
+    <w:lsdException w:name="Medium Grid 1 Accent 4" w:uiPriority="67"/>
+    <w:lsdException w:name="Medium Grid 2 Accent 4" w:uiPriority="68"/>
+    <w:lsdException w:name="Medium Grid 3 Accent 4" w:uiPriority="69"/>
+    <w:lsdException w:name="Dark List Accent 4" w:uiPriority="70"/>
+    <w:lsdException w:name="Colorful Shading Accent 4" w:uiPriority="71"/>
+    <w:lsdException w:name="Colorful List Accent 4" w:uiPriority="72"/>
+    <w:lsdException w:name="Colorful Grid Accent 4" w:uiPriority="73"/>
+    <w:lsdException w:name="Light Shading Accent 5" w:uiPriority="60"/>
+    <w:lsdException w:name="Light List Accent 5" w:uiPriority="61"/>
+    <w:lsdException w:name="Light Grid Accent 5" w:uiPriority="62"/>
+    <w:lsdException w:name="Medium Shading 1 Accent 5" w:uiPriority="63"/>
+    <w:lsdException w:name="Medium Shading 2 Accent 5" w:uiPriority="64"/>
+    <w:lsdException w:name="Medium List 1 Accent 5" w:uiPriority="65"/>
+    <w:lsdException w:name="Medium List 2 Accent 5" w:uiPriority="66"/>
+    <w:lsdException w:name="Medium Grid 1 Accent 5" w:uiPriority="67"/>
+    <w:lsdException w:name="Medium Grid 2 Accent 5" w:uiPriority="68"/>
+    <w:lsdException w:name="Medium Grid 3 Accent 5" w:uiPriority="69"/>
+    <w:lsdException w:name="Dark List Accent 5" w:uiPriority="70"/>
+    <w:lsdException w:name="Colorful Shading Accent 5" w:uiPriority="71"/>
+    <w:lsdException w:name="Colorful List Accent 5" w:uiPriority="72"/>
+    <w:lsdException w:name="Colorful Grid Accent 5" w:uiPriority="73"/>
+    <w:lsdException w:name="Light Shading Accent 6" w:uiPriority="60"/>
+    <w:lsdException w:name="Light List Accent 6" w:uiPriority="61"/>
+    <w:lsdException w:name="Light Grid Accent 6" w:uiPriority="62"/>
+    <w:lsdException w:name="Medium Shading 1 Accent 6" w:uiPriority="63"/>
+    <w:lsdException w:name="Medium Shading 2 Accent 6" w:uiPriority="64"/>
+    <w:lsdException w:name="Medium List 1 Accent 6" w:uiPriority="65"/>
+    <w:lsdException w:name="Medium List 2 Accent 6" w:uiPriority="66"/>
+    <w:lsdException w:name="Medium Grid 1 Accent 6" w:uiPriority="67"/>
+    <w:lsdException w:name="Medium Grid 2 Accent 6" w:uiPriority="68"/>
+    <w:lsdException w:name="Medium Grid 3 Accent 6" w:uiPriority="69"/>
+    <w:lsdException w:name="Dark List Accent 6" w:uiPriority="70"/>
+    <w:lsdException w:name="Colorful Shading Accent 6" w:uiPriority="71"/>
+    <w:lsdException w:name="Colorful List Accent 6" w:uiPriority="72"/>
+    <w:lsdException w:name="Colorful Grid Accent 6" w:uiPriority="73"/>
+    <w:lsdException w:name="Subtle Emphasis" w:uiPriority="19" w:qFormat="1"/>
+    <w:lsdException w:name="Intense Emphasis" w:uiPriority="21" w:qFormat="1"/>
+    <w:lsdException w:name="Subtle Reference" w:uiPriority="31" w:qFormat="1"/>
+    <w:lsdException w:name="Intense Reference" w:uiPriority="32" w:qFormat="1"/>
+    <w:lsdException w:name="Book Title" w:uiPriority="33" w:qFormat="1"/>
+    <w:lsdException w:name="Bibliography" w:semiHidden="1" w:uiPriority="37" w:unhideWhenUsed="1"/>
+    <w:lsdException w:name="TOC Heading" w:semiHidden="1" w:uiPriority="39" w:unhideWhenUsed="1" w:qFormat="1"/>
+    <w:lsdException w:name="Plain Table 1" w:uiPriority="41"/>
+    <w:lsdException w:name="Plain Table 2" w:uiPriority="42"/>
+    <w:lsdException w:name="Plain Table 3" w:uiPriority="43"/>
+    <w:lsdException w:name="Plain Table 4" w:uiPriority="44"/>
+    <w:lsdException w:name="Plain Table 5" w:uiPriority="45"/>
+    <w:lsdException w:name="Grid Table Light" w:uiPriority="40"/>
+    <w:lsdException w:name="Grid Table 1 Light" w:uiPriority="46"/>
+    <w:lsdException w:name="Grid Table 2" w:uiPriority="47"/>
+    <w:lsdException w:name="Grid Table 3" w:uiPriority="48"/>
+    <w:lsdException w:name="Grid Table 4" w:uiPriority="49"/>
+    <w:lsdException w:name="Grid Table 5 Dark" w:uiPriority="50"/>
+    <w:lsdException w:name="Grid Table 6 Colorful" w:uiPriority="51"/>
+    <w:lsdException w:name="Grid Table 7 Colorful" w:uiPriority="52"/>
+    <w:lsdException w:name="Grid Table 1 Light Accent 1" w:uiPriority="46"/>
+    <w:lsdException w:name="Grid Table 2 Accent 1" w:uiPriority="47"/>
+    <w:lsdException w:name="Grid Table 3 Accent 1" w:uiPriority="48"/>
+    <w:lsdException w:name="Grid Table 4 Accent 1" w:uiPriority="49"/>
+    <w:lsdException w:name="Grid Table 5 Dark Accent 1" w:uiPriority="50"/>
+    <w:lsdException w:name="Grid Table 6 Colorful Accent 1" w:uiPriority="51"/>
+    <w:lsdException w:name="Grid Table 7 Colorful Accent 1" w:uiPriority="52"/>
+    <w:lsdException w:name="Grid Table 1 Light Accent 2" w:uiPriority="46"/>
+    <w:lsdException w:name="Grid Table 2 Accent 2" w:uiPriority="47"/>
+    <w:lsdException w:name="Grid Table 3 Accent 2" w:uiPriority="48"/>
+    <w:lsdException w:name="Grid Table 4 Accent 2" w:uiPriority="49"/>
+    <w:lsdException w:name="Grid Table 5 Dark Accent 2" w:uiPriority="50"/>
+    <w:lsdException w:name="Grid Table 6 Colorful Accent 2" w:uiPriority="51"/>
+    <w:lsdException w:name="Grid Table 7 Colorful Accent 2" w:uiPriority="52"/>
+    <w:lsdException w:name="Grid Table 1 Light Accent 3" w:uiPriority="46"/>
+    <w:lsdException w:name="Grid Table 2 Accent 3" w:uiPriority="47"/>
+    <w:lsdException w:name="Grid Table 3 Accent 3" w:uiPriority="48"/>
+    <w:lsdException w:name="Grid Table 4 Accent 3" w:uiPriority="49"/>
+    <w:lsdException w:name="Grid Table 5 Dark Accent 3" w:uiPriority="50"/>
+    <w:lsdException w:name="Grid Table 6 Colorful Accent 3" w:uiPriority="51"/>
+    <w:lsdException w:name="Grid Table 7 Colorful Accent 3" w:uiPriority="52"/>
+    <w:lsdException w:name="Grid Table 1 Light Accent 4" w:uiPriority="46"/>
+    <w:lsdException w:name="Grid Table 2 Accent 4" w:uiPriority="47"/>
+    <w:lsdException w:name="Grid Table 3 Accent 4" w:uiPriority="48"/>
+    <w:lsdException w:name="Grid Table 4 Accent 4" w:uiPriority="49"/>
+    <w:lsdException w:name="Grid Table 5 Dark Accent 4" w:uiPriority="50"/>
+    <w:lsdException w:name="Grid Table 6 Colorful Accent 4" w:uiPriority="51"/>
+    <w:lsdException w:name="Grid Table 7 Colorful Accent 4" w:uiPriority="52"/>
+    <w:lsdException w:name="Grid Table 1 Light Accent 5" w:uiPriority="46"/>
+    <w:lsdException w:name="Grid Table 2 Accent 5" w:uiPriority="47"/>
+    <w:lsdException w:name="Grid Table 3 Accent 5" w:uiPriority="48"/>
+    <w:lsdException w:name="Grid Table 4 Accent 5" w:uiPriority="49"/>
+    <w:lsdException w:name="Grid Table 5 Dark Accent 5" w:uiPriority="50"/>
+    <w:lsdException w:name="Grid Table 6 Colorful Accent 5" w:uiPriority="51"/>
+    <w:lsdException w:name="Grid Table 7 Colorful Accent 5" w:uiPriority="52"/>
+    <w:lsdException w:name="Grid Table 1 Light Accent 6" w:uiPriority="46"/>
+    <w:lsdException w:name="Grid Table 2 Accent 6" w:uiPriority="47"/>
+    <w:lsdException w:name="Grid Table 3 Accent 6" w:uiPriority="48"/>
+    <w:lsdException w:name="Grid Table 4 Accent 6" w:uiPriority="49"/>
+    <w:lsdException w:name="Grid Table 5 Dark Accent 6" w:uiPriority="50"/>
+    <w:lsdException w:name="Grid Table 6 Colorful Accent 6" w:uiPriority="51"/>
+    <w:lsdException w:name="Grid Table 7 Colorful Accent 6" w:uiPriority="52"/>
+    <w:lsdException w:name="List Table 1 Light" w:uiPriority="46"/>
+    <w:lsdException w:name="List Table 2" w:uiPriority="47"/>
+    <w:lsdException w:name="List Table 3" w:uiPriority="48"/>
+    <w:lsdException w:name="List Table 4" w:uiPriority="49"/>
+    <w:lsdException w:name="List Table 5 Dark" w:uiPriority="50"/>
+    <w:lsdException w:name="List Table 6 Colorful" w:uiPriority="51"/>
+    <w:lsdException w:name="List Table 7 Colorful" w:uiPriority="52"/>
+    <w:lsdException w:name="List Table 1 Light Accent 1" w:uiPriority="46"/>
+    <w:lsdException w:name="List Table 2 Accent 1" w:uiPriority="47"/>
+    <w:lsdException w:name="List Table 3 Accent 1" w:uiPriority="48"/>
+    <w:lsdException w:name="List Table 4 Accent 1" w:uiPriority="49"/>
+    <w:lsdException w:name="List Table 5 Dark Accent 1" w:uiPriority="50"/>
+    <w:lsdException w:name="List Table 6 Colorful Accent 1" w:uiPriority="51"/>
+    <w:lsdException w:name="List Table 7 Colorful Accent 1" w:uiPriority="52"/>
+    <w:lsdException w:name="List Table 1 Light Accent 2" w:uiPriority="46"/>
+    <w:lsdException w:name="List Table 2 Accent 2" w:uiPriority="47"/>
+    <w:lsdException w:name="List Table 3 Accent 2" w:uiPriority="48"/>
+    <w:lsdException w:name="List Table 4 Accent 2" w:uiPriority="49"/>
+    <w:lsdException w:name="List Table 5 Dark Accent 2" w:uiPriority="50"/>
+    <w:lsdException w:name="List Table 6 Colorful Accent 2" w:uiPriority="51"/>
+    <w:lsdException w:name="List Table 7 Colorful Accent 2" w:uiPriority="52"/>
+    <w:lsdException w:name="List Table 1 Light Accent 3" w:uiPriority="46"/>
+    <w:lsdException w:name="List Table 2 Accent 3" w:uiPriority="47"/>
+    <w:lsdException w:name="List Table 3 Accent 3" w:uiPriority="48"/>
+    <w:lsdException w:name="List Table 4 Accent 3" w:uiPriority="49"/>
+    <w:lsdException w:name="List Table 5 Dark Accent 3" w:uiPriority="50"/>
+    <w:lsdException w:name="List Table 6 Colorful Accent 3" w:uiPriority="51"/>
+    <w:lsdException w:name="List Table 7 Colorful Accent 3" w:uiPriority="52"/>
+    <w:lsdException w:name="List Table 1 Light Accent 4" w:uiPriority="46"/>
+    <w:lsdException w:name="List Table 2 Accent 4" w:uiPriority="47"/>
+    <w:lsdException w:name="List Table 3 Accent 4" w:uiPriority="48"/>
+    <w:lsdException w:name="List Table 4 Accent 4" w:uiPriority="49"/>
+    <w:lsdException w:name="List Table 5 Dark Accent 4" w:uiPriority="50"/>
+    <w:lsdException w:name="List Table 6 Colorful Accent 4" w:uiPriority="51"/>
+    <w:lsdException w:name="List Table 7 Colorful Accent 4" w:uiPriority="52"/>
+    <w:lsdException w:name="List Table 1 Light Accent 5" w:uiPriority="46"/>
+    <w:lsdException w:name="List Table 2 Accent 5" w:uiPriority="47"/>
+    <w:lsdException w:name="List Table 3 Accent 5" w:uiPriority="48"/>
+    <w:lsdException w:name="List Table 4 Accent 5" w:uiPriority="49"/>
+    <w:lsdException w:name="List Table 5 Dark Accent 5" w:uiPriority="50"/>
+    <w:lsdException w:name="List Table 6 Colorful Accent 5" w:uiPriority="51"/>
+    <w:lsdException w:name="List Table 7 Colorful Accent 5" w:uiPriority="52"/>
+    <w:lsdException w:name="List Table 1 Light Accent 6" w:uiPriority="46"/>
+    <w:lsdException w:name="List Table 2 Accent 6" w:uiPriority="47"/>
+    <w:lsdException w:name="List Table 3 Accent 6" w:uiPriority="48"/>
+    <w:lsdException w:name="List Table 4 Accent 6" w:uiPriority="49"/>
+    <w:lsdException w:name="List Table 5 Dark Accent 6" w:uiPriority="50"/>
+    <w:lsdException w:name="List Table 6 Colorful Accent 6" w:uiPriority="51"/>
+    <w:lsdException w:name="List Table 7 Colorful Accent 6" w:uiPriority="52"/>
+    <w:lsdException w:name="Mention" w:semiHidden="1" w:unhideWhenUsed="1"/>
+    <w:lsdException w:name="Smart Hyperlink" w:semiHidden="1" w:unhideWhenUsed="1"/>
+    <w:lsdException w:name="Hashtag" w:semiHidden="1" w:unhideWhenUsed="1"/>
+    <w:lsdException w:name="Unresolved Mention" w:semiHidden="1" w:unhideWhenUsed="1"/>
+    <w:lsdException w:name="Smart Link" w:semiHidden="1" w:unhideWhenUsed="1"/>
+  </w:latentStyles>
+  <w:style w:type="paragraph" w:default="1" w:styleId="Normal">
+    <w:name w:val="Normal"/>
+    <w:qFormat/>
   </w:style>
-  <w:style w:type="table" w:styleId="TableNormal" w:default="1">
-    <w:name w:val="Table Normal"/>
-  </w:style>
-  <w:style w:type="paragraph" w:styleId="Heading1">
+  <w:style w:type="paragraph" w:styleId="Ttulo1">
     <w:name w:val="heading 1"/>
     <w:basedOn w:val="Normal"/>
     <w:next w:val="Normal"/>
+    <w:uiPriority w:val="9"/>
+    <w:qFormat/>
     <w:pPr>
-      <w:keepNext w:val="1"/>
-      <w:keepLines w:val="1"/>
-      <w:pageBreakBefore w:val="0"/>
-      <w:spacing w:after="120" w:before="400" w:lineRule="auto"/>
+      <w:keepNext/>
+      <w:keepLines/>
+      <w:spacing w:before="400" w:after="120"/>
+      <w:outlineLvl w:val="0"/>
     </w:pPr>
     <w:rPr>
       <w:sz w:val="40"/>
       <w:szCs w:val="40"/>
     </w:rPr>
   </w:style>
-  <w:style w:type="paragraph" w:styleId="Heading2">
+  <w:style w:type="paragraph" w:styleId="Ttulo2">
     <w:name w:val="heading 2"/>
     <w:basedOn w:val="Normal"/>
     <w:next w:val="Normal"/>
+    <w:uiPriority w:val="9"/>
+    <w:semiHidden/>
+    <w:unhideWhenUsed/>
+    <w:qFormat/>
     <w:pPr>
-      <w:keepNext w:val="1"/>
-      <w:keepLines w:val="1"/>
-      <w:pageBreakBefore w:val="0"/>
-      <w:spacing w:after="120" w:before="360" w:lineRule="auto"/>
+      <w:keepNext/>
+      <w:keepLines/>
+      <w:spacing w:before="360" w:after="120"/>
+      <w:outlineLvl w:val="1"/>
     </w:pPr>
     <w:rPr>
-      <w:b w:val="0"/>
       <w:sz w:val="32"/>
       <w:szCs w:val="32"/>
     </w:rPr>
   </w:style>
-  <w:style w:type="paragraph" w:styleId="Heading3">
+  <w:style w:type="paragraph" w:styleId="Ttulo3">
     <w:name w:val="heading 3"/>
     <w:basedOn w:val="Normal"/>
     <w:next w:val="Normal"/>
+    <w:uiPriority w:val="9"/>
+    <w:semiHidden/>
+    <w:unhideWhenUsed/>
+    <w:qFormat/>
     <w:pPr>
-      <w:keepNext w:val="1"/>
-      <w:keepLines w:val="1"/>
-      <w:pageBreakBefore w:val="0"/>
-      <w:spacing w:after="80" w:before="320" w:lineRule="auto"/>
+      <w:keepNext/>
+      <w:keepLines/>
+      <w:spacing w:before="320" w:after="80"/>
+      <w:outlineLvl w:val="2"/>
     </w:pPr>
     <w:rPr>
-      <w:b w:val="0"/>
       <w:color w:val="434343"/>
       <w:sz w:val="28"/>
       <w:szCs w:val="28"/>
     </w:rPr>
   </w:style>
-  <w:style w:type="paragraph" w:styleId="Heading4">
+  <w:style w:type="paragraph" w:styleId="Ttulo4">
     <w:name w:val="heading 4"/>
     <w:basedOn w:val="Normal"/>
     <w:next w:val="Normal"/>
+    <w:uiPriority w:val="9"/>
+    <w:semiHidden/>
+    <w:unhideWhenUsed/>
+    <w:qFormat/>
     <w:pPr>
-      <w:keepNext w:val="1"/>
-      <w:keepLines w:val="1"/>
-      <w:pageBreakBefore w:val="0"/>
-      <w:spacing w:after="80" w:before="280" w:lineRule="auto"/>
+      <w:keepNext/>
+      <w:keepLines/>
+      <w:spacing w:before="280" w:after="80"/>
+      <w:outlineLvl w:val="3"/>
     </w:pPr>
     <w:rPr>
       <w:color w:val="666666"/>
@@ -2734,82 +3022,124 @@
       <w:szCs w:val="24"/>
     </w:rPr>
   </w:style>
-  <w:style w:type="paragraph" w:styleId="Heading5">
+  <w:style w:type="paragraph" w:styleId="Ttulo5">
     <w:name w:val="heading 5"/>
     <w:basedOn w:val="Normal"/>
     <w:next w:val="Normal"/>
+    <w:uiPriority w:val="9"/>
+    <w:semiHidden/>
+    <w:unhideWhenUsed/>
+    <w:qFormat/>
     <w:pPr>
-      <w:keepNext w:val="1"/>
-      <w:keepLines w:val="1"/>
-      <w:pageBreakBefore w:val="0"/>
-      <w:spacing w:after="80" w:before="240" w:lineRule="auto"/>
+      <w:keepNext/>
+      <w:keepLines/>
+      <w:spacing w:before="240" w:after="80"/>
+      <w:outlineLvl w:val="4"/>
     </w:pPr>
     <w:rPr>
       <w:color w:val="666666"/>
-      <w:sz w:val="22"/>
-      <w:szCs w:val="22"/>
     </w:rPr>
   </w:style>
-  <w:style w:type="paragraph" w:styleId="Heading6">
+  <w:style w:type="paragraph" w:styleId="Ttulo6">
     <w:name w:val="heading 6"/>
     <w:basedOn w:val="Normal"/>
     <w:next w:val="Normal"/>
+    <w:uiPriority w:val="9"/>
+    <w:semiHidden/>
+    <w:unhideWhenUsed/>
+    <w:qFormat/>
     <w:pPr>
-      <w:keepNext w:val="1"/>
-      <w:keepLines w:val="1"/>
-      <w:pageBreakBefore w:val="0"/>
-      <w:spacing w:after="80" w:before="240" w:lineRule="auto"/>
+      <w:keepNext/>
+      <w:keepLines/>
+      <w:spacing w:before="240" w:after="80"/>
+      <w:outlineLvl w:val="5"/>
     </w:pPr>
     <w:rPr>
-      <w:i w:val="1"/>
+      <w:i/>
       <w:color w:val="666666"/>
-      <w:sz w:val="22"/>
-      <w:szCs w:val="22"/>
     </w:rPr>
   </w:style>
-  <w:style w:type="paragraph" w:styleId="Title">
+  <w:style w:type="character" w:default="1" w:styleId="Fuentedeprrafopredeter">
+    <w:name w:val="Default Paragraph Font"/>
+    <w:uiPriority w:val="1"/>
+    <w:semiHidden/>
+    <w:unhideWhenUsed/>
+  </w:style>
+  <w:style w:type="table" w:default="1" w:styleId="Tablanormal">
+    <w:name w:val="Normal Table"/>
+    <w:uiPriority w:val="99"/>
+    <w:semiHidden/>
+    <w:unhideWhenUsed/>
+    <w:tblPr>
+      <w:tblInd w:w="0" w:type="dxa"/>
+      <w:tblCellMar>
+        <w:top w:w="0" w:type="dxa"/>
+        <w:left w:w="108" w:type="dxa"/>
+        <w:bottom w:w="0" w:type="dxa"/>
+        <w:right w:w="108" w:type="dxa"/>
+      </w:tblCellMar>
+    </w:tblPr>
+  </w:style>
+  <w:style w:type="numbering" w:default="1" w:styleId="Sinlista">
+    <w:name w:val="No List"/>
+    <w:uiPriority w:val="99"/>
+    <w:semiHidden/>
+    <w:unhideWhenUsed/>
+  </w:style>
+  <w:style w:type="table" w:customStyle="1" w:styleId="TableNormal">
+    <w:name w:val="Table Normal"/>
+    <w:tblPr>
+      <w:tblCellMar>
+        <w:top w:w="0" w:type="dxa"/>
+        <w:left w:w="0" w:type="dxa"/>
+        <w:bottom w:w="0" w:type="dxa"/>
+        <w:right w:w="0" w:type="dxa"/>
+      </w:tblCellMar>
+    </w:tblPr>
+  </w:style>
+  <w:style w:type="paragraph" w:styleId="Ttulo">
     <w:name w:val="Title"/>
     <w:basedOn w:val="Normal"/>
     <w:next w:val="Normal"/>
+    <w:uiPriority w:val="10"/>
+    <w:qFormat/>
     <w:pPr>
-      <w:keepNext w:val="1"/>
-      <w:keepLines w:val="1"/>
-      <w:pageBreakBefore w:val="0"/>
-      <w:spacing w:after="60" w:before="0" w:lineRule="auto"/>
+      <w:keepNext/>
+      <w:keepLines/>
+      <w:spacing w:after="60"/>
     </w:pPr>
     <w:rPr>
       <w:sz w:val="52"/>
       <w:szCs w:val="52"/>
     </w:rPr>
   </w:style>
-  <w:style w:type="paragraph" w:styleId="Subtitle">
+  <w:style w:type="paragraph" w:styleId="Subttulo">
     <w:name w:val="Subtitle"/>
     <w:basedOn w:val="Normal"/>
     <w:next w:val="Normal"/>
+    <w:uiPriority w:val="11"/>
+    <w:qFormat/>
     <w:pPr>
-      <w:keepNext w:val="1"/>
-      <w:keepLines w:val="1"/>
-      <w:pageBreakBefore w:val="0"/>
-      <w:spacing w:after="320" w:before="0" w:lineRule="auto"/>
+      <w:keepNext/>
+      <w:keepLines/>
+      <w:spacing w:after="320"/>
     </w:pPr>
     <w:rPr>
-      <w:rFonts w:ascii="Arial" w:cs="Arial" w:eastAsia="Arial" w:hAnsi="Arial"/>
-      <w:i w:val="0"/>
       <w:color w:val="666666"/>
       <w:sz w:val="30"/>
       <w:szCs w:val="30"/>
     </w:rPr>
   </w:style>
-  <w:style w:type="table" w:styleId="Table1">
+  <w:style w:type="table" w:customStyle="1" w:styleId="a">
     <w:basedOn w:val="TableNormal"/>
     <w:tblPr>
       <w:tblStyleRowBandSize w:val="1"/>
       <w:tblStyleColBandSize w:val="1"/>
       <w:tblCellMar>
-        <w:top w:w="100.0" w:type="dxa"/>
-        <w:left w:w="100.0" w:type="dxa"/>
-        <w:bottom w:w="100.0" w:type="dxa"/>
-        <w:right w:w="100.0" w:type="dxa"/>
+        <w:top w:w="100" w:type="dxa"/>
+        <w:left w:w="100" w:type="dxa"/>
+        <w:bottom w:w="100" w:type="dxa"/>
+        <w:right w:w="100" w:type="dxa"/>
       </w:tblCellMar>
     </w:tblPr>
   </w:style>

</xml_diff>